<commit_message>
lit-review.docx wc: 2506. \ no conclusion
</commit_message>
<xml_diff>
--- a/public_sector/finalProject/literature/lit_review.docx
+++ b/public_sector/finalProject/literature/lit_review.docx
@@ -149,51 +149,44 @@
           <w:rFonts w:ascii="Times New Roman" w:hAnsi="Times New Roman" w:cs="Times New Roman"/>
           <w:sz w:val="28"/>
         </w:rPr>
-        <w:t>11</w:t>
-      </w:r>
-      <w:r>
+        <w:t>11/18/2022</w:t>
+      </w:r>
+    </w:p>
+    <w:p>
+      <w:pPr>
+        <w:jc w:val="center"/>
         <w:rPr>
           <w:rFonts w:ascii="Times New Roman" w:hAnsi="Times New Roman" w:cs="Times New Roman"/>
           <w:sz w:val="28"/>
         </w:rPr>
-        <w:t>/18/2022</w:t>
-      </w:r>
-    </w:p>
-    <w:p>
-      <w:pPr>
-        <w:jc w:val="center"/>
+      </w:pPr>
+      <w:r>
         <w:rPr>
           <w:rFonts w:ascii="Times New Roman" w:hAnsi="Times New Roman" w:cs="Times New Roman"/>
           <w:sz w:val="28"/>
         </w:rPr>
-      </w:pPr>
-      <w:r>
-        <w:rPr>
-          <w:rFonts w:ascii="Times New Roman" w:hAnsi="Times New Roman" w:cs="Times New Roman"/>
+        <w:t>Economics of the Public Sector</w:t>
+      </w:r>
+    </w:p>
+    <w:p>
+      <w:pPr>
+        <w:jc w:val="center"/>
+        <w:rPr>
           <w:sz w:val="28"/>
         </w:rPr>
-        <w:t>Economics of the Public Sector</w:t>
-      </w:r>
-    </w:p>
-    <w:p>
-      <w:pPr>
-        <w:jc w:val="center"/>
-        <w:rPr>
+      </w:pPr>
+      <w:r>
+        <w:rPr>
+          <w:rFonts w:ascii="Times New Roman" w:hAnsi="Times New Roman" w:cs="Times New Roman"/>
           <w:sz w:val="28"/>
         </w:rPr>
-      </w:pPr>
+        <w:t>Fall</w:t>
+      </w:r>
       <w:r>
         <w:rPr>
           <w:rFonts w:ascii="Times New Roman" w:hAnsi="Times New Roman" w:cs="Times New Roman"/>
           <w:sz w:val="28"/>
         </w:rPr>
-        <w:t>Fall</w:t>
-      </w:r>
-      <w:r>
-        <w:rPr>
-          <w:rFonts w:ascii="Times New Roman" w:hAnsi="Times New Roman" w:cs="Times New Roman"/>
-          <w:sz w:val="28"/>
-        </w:rPr>
         <w:t xml:space="preserve"> 2022</w:t>
       </w:r>
     </w:p>
@@ -325,7 +318,6 @@
     </w:p>
     <w:p>
       <w:pPr>
-        <w:ind w:firstLine="720"/>
         <w:rPr>
           <w:rFonts w:ascii="Times New Roman" w:hAnsi="Times New Roman" w:cs="Times New Roman"/>
         </w:rPr>
@@ -502,173 +494,92 @@
     </w:p>
     <w:p>
       <w:pPr>
-        <w:jc w:val="center"/>
-        <w:rPr>
-          <w:rFonts w:ascii="Times New Roman" w:hAnsi="Times New Roman" w:cs="Times New Roman"/>
-        </w:rPr>
-      </w:pPr>
-    </w:p>
-    <w:p>
-      <w:pPr>
-        <w:pStyle w:val="ListParagraph"/>
-        <w:numPr>
-          <w:ilvl w:val="0"/>
-          <w:numId w:val="1"/>
-        </w:numPr>
-        <w:rPr>
-          <w:rFonts w:ascii="Times New Roman" w:hAnsi="Times New Roman" w:cs="Times New Roman"/>
-        </w:rPr>
-      </w:pPr>
-      <w:r>
-        <w:rPr>
-          <w:rFonts w:ascii="Times New Roman" w:hAnsi="Times New Roman" w:cs="Times New Roman"/>
-        </w:rPr>
-        <w:t>Recreational Marijuana age: 21</w:t>
-      </w:r>
-    </w:p>
-    <w:p>
-      <w:pPr>
-        <w:pStyle w:val="ListParagraph"/>
-        <w:numPr>
-          <w:ilvl w:val="1"/>
-          <w:numId w:val="1"/>
-        </w:numPr>
-        <w:rPr>
-          <w:rFonts w:ascii="Times New Roman" w:hAnsi="Times New Roman" w:cs="Times New Roman"/>
-        </w:rPr>
-      </w:pPr>
-      <w:r>
-        <w:rPr>
-          <w:rFonts w:ascii="Times New Roman" w:hAnsi="Times New Roman" w:cs="Times New Roman"/>
-        </w:rPr>
-        <w:t xml:space="preserve">Argue that it may be easier to attain </w:t>
-      </w:r>
-    </w:p>
-    <w:p>
-      <w:pPr>
-        <w:pStyle w:val="ListParagraph"/>
-        <w:numPr>
-          <w:ilvl w:val="1"/>
-          <w:numId w:val="1"/>
-        </w:numPr>
-        <w:rPr>
-          <w:rFonts w:ascii="Times New Roman" w:hAnsi="Times New Roman" w:cs="Times New Roman"/>
-        </w:rPr>
-      </w:pPr>
-      <w:r>
-        <w:rPr>
-          <w:rFonts w:ascii="Times New Roman" w:hAnsi="Times New Roman" w:cs="Times New Roman"/>
-        </w:rPr>
-        <w:t>Argue that societal exposer could increase lethargic behavior in said society</w:t>
-      </w:r>
-    </w:p>
-    <w:p>
-      <w:pPr>
-        <w:pStyle w:val="ListParagraph"/>
-        <w:numPr>
-          <w:ilvl w:val="0"/>
-          <w:numId w:val="1"/>
-        </w:numPr>
-        <w:rPr>
-          <w:rFonts w:ascii="Times New Roman" w:hAnsi="Times New Roman" w:cs="Times New Roman"/>
-        </w:rPr>
-      </w:pPr>
-      <w:r>
-        <w:rPr>
-          <w:rFonts w:ascii="Times New Roman" w:hAnsi="Times New Roman" w:cs="Times New Roman"/>
-        </w:rPr>
-        <w:t>Steel man both sides</w:t>
-      </w:r>
-    </w:p>
-    <w:p>
-      <w:pPr>
-        <w:rPr>
-          <w:rFonts w:ascii="Times New Roman" w:hAnsi="Times New Roman" w:cs="Times New Roman"/>
-        </w:rPr>
-      </w:pPr>
-    </w:p>
-    <w:p>
-      <w:pPr>
-        <w:jc w:val="center"/>
-        <w:rPr>
-          <w:rFonts w:ascii="Times New Roman" w:hAnsi="Times New Roman" w:cs="Times New Roman"/>
-        </w:rPr>
-      </w:pPr>
-    </w:p>
-    <w:p>
-      <w:pPr>
-        <w:jc w:val="center"/>
-        <w:rPr>
-          <w:rFonts w:ascii="Times New Roman" w:hAnsi="Times New Roman" w:cs="Times New Roman"/>
-        </w:rPr>
-      </w:pPr>
-    </w:p>
-    <w:p>
-      <w:pPr>
-        <w:jc w:val="center"/>
-        <w:rPr>
-          <w:rFonts w:ascii="Times New Roman" w:hAnsi="Times New Roman" w:cs="Times New Roman"/>
-        </w:rPr>
-      </w:pPr>
-    </w:p>
-    <w:p>
-      <w:pPr>
-        <w:jc w:val="center"/>
-        <w:rPr>
-          <w:rFonts w:ascii="Times New Roman" w:hAnsi="Times New Roman" w:cs="Times New Roman"/>
-        </w:rPr>
-      </w:pPr>
-    </w:p>
-    <w:p>
-      <w:pPr>
-        <w:jc w:val="center"/>
-        <w:rPr>
-          <w:rFonts w:ascii="Times New Roman" w:hAnsi="Times New Roman" w:cs="Times New Roman"/>
-        </w:rPr>
-      </w:pPr>
-    </w:p>
-    <w:p>
-      <w:pPr>
-        <w:jc w:val="center"/>
-        <w:rPr>
-          <w:rFonts w:ascii="Times New Roman" w:hAnsi="Times New Roman" w:cs="Times New Roman"/>
-        </w:rPr>
-      </w:pPr>
-      <w:r>
-        <w:rPr>
-          <w:rFonts w:ascii="Times New Roman" w:hAnsi="Times New Roman" w:cs="Times New Roman"/>
-        </w:rPr>
-        <w:t>L</w:t>
-      </w:r>
-      <w:r>
-        <w:rPr>
-          <w:rFonts w:ascii="Times New Roman" w:hAnsi="Times New Roman" w:cs="Times New Roman"/>
-        </w:rPr>
-        <w:t>ITERATURE REVIEW</w:t>
-      </w:r>
-    </w:p>
-    <w:p>
-      <w:pPr>
-        <w:jc w:val="center"/>
-        <w:rPr>
-          <w:rFonts w:ascii="Times New Roman" w:hAnsi="Times New Roman" w:cs="Times New Roman"/>
-        </w:rPr>
-      </w:pPr>
-    </w:p>
-    <w:p>
-      <w:pPr>
-        <w:pStyle w:val="NormalWeb"/>
-        <w:spacing w:before="0" w:beforeAutospacing="0" w:after="0" w:afterAutospacing="0"/>
-        <w:rPr>
-          <w:color w:val="0E101A"/>
-        </w:rPr>
-      </w:pPr>
-      <w:r>
-        <w:rPr>
-          <w:rStyle w:val="Emphasis"/>
-          <w:color w:val="0E101A"/>
-        </w:rPr>
-        <w:t>Background on Marijuana Liberalization in the U.S.</w:t>
+        <w:ind w:firstLine="720"/>
+        <w:rPr>
+          <w:rFonts w:ascii="Times New Roman" w:hAnsi="Times New Roman" w:cs="Times New Roman"/>
+        </w:rPr>
+      </w:pPr>
+      <w:r>
+        <w:rPr>
+          <w:rFonts w:ascii="Times New Roman" w:hAnsi="Times New Roman" w:cs="Times New Roman"/>
+        </w:rPr>
+        <w:t xml:space="preserve">Past research has struggled to find a clear direction relationship between motivation and marijuana use. </w:t>
+      </w:r>
+      <w:r>
+        <w:rPr>
+          <w:rFonts w:ascii="Times New Roman" w:hAnsi="Times New Roman" w:cs="Times New Roman"/>
+        </w:rPr>
+        <w:t xml:space="preserve">Researches have pointed out negative associations between early marijuana usage and educational attainment, but have failed to untangle the inherit reverse causality problem. It is unclear whether marijuana leads to low achievement, or low achievers chose to use marijuana. This paper attempts to solve the reverse causality problem </w:t>
+      </w:r>
+      <w:r>
+        <w:rPr>
+          <w:rFonts w:ascii="Times New Roman" w:hAnsi="Times New Roman" w:cs="Times New Roman"/>
+        </w:rPr>
+        <w:t>with</w:t>
+      </w:r>
+      <w:r>
+        <w:rPr>
+          <w:rFonts w:ascii="Times New Roman" w:hAnsi="Times New Roman" w:cs="Times New Roman"/>
+        </w:rPr>
+        <w:t xml:space="preserve"> a quasi-experiment in which a counterfactual is used. Motivation, in this case, in </w:t>
+      </w:r>
+      <w:proofErr w:type="spellStart"/>
+      <w:r>
+        <w:rPr>
+          <w:rFonts w:ascii="Times New Roman" w:hAnsi="Times New Roman" w:cs="Times New Roman"/>
+        </w:rPr>
+        <w:t>proxied</w:t>
+      </w:r>
+      <w:proofErr w:type="spellEnd"/>
+      <w:r>
+        <w:rPr>
+          <w:rFonts w:ascii="Times New Roman" w:hAnsi="Times New Roman" w:cs="Times New Roman"/>
+        </w:rPr>
+        <w:t xml:space="preserve"> by high school graduation status, and marijuana </w:t>
+      </w:r>
+      <w:r>
+        <w:rPr>
+          <w:rFonts w:ascii="Times New Roman" w:hAnsi="Times New Roman" w:cs="Times New Roman"/>
+        </w:rPr>
+        <w:t>usage</w:t>
+      </w:r>
+      <w:r>
+        <w:rPr>
+          <w:rFonts w:ascii="Times New Roman" w:hAnsi="Times New Roman" w:cs="Times New Roman"/>
+        </w:rPr>
+        <w:t xml:space="preserve"> is </w:t>
+      </w:r>
+      <w:proofErr w:type="spellStart"/>
+      <w:r>
+        <w:rPr>
+          <w:rFonts w:ascii="Times New Roman" w:hAnsi="Times New Roman" w:cs="Times New Roman"/>
+        </w:rPr>
+        <w:t>proxied</w:t>
+      </w:r>
+      <w:proofErr w:type="spellEnd"/>
+      <w:r>
+        <w:rPr>
+          <w:rFonts w:ascii="Times New Roman" w:hAnsi="Times New Roman" w:cs="Times New Roman"/>
+        </w:rPr>
+        <w:t xml:space="preserve"> by state marijuana legalization. As of 2022, twenty-two states </w:t>
+      </w:r>
+      <w:r>
+        <w:rPr>
+          <w:rFonts w:ascii="Times New Roman" w:hAnsi="Times New Roman" w:cs="Times New Roman"/>
+        </w:rPr>
+        <w:t xml:space="preserve">(including District of Columbia) </w:t>
+      </w:r>
+      <w:r>
+        <w:rPr>
+          <w:rFonts w:ascii="Times New Roman" w:hAnsi="Times New Roman" w:cs="Times New Roman"/>
+        </w:rPr>
+        <w:t xml:space="preserve">have legalized marijuana for recreational use, </w:t>
+      </w:r>
+      <w:r>
+        <w:rPr>
+          <w:rFonts w:ascii="Times New Roman" w:hAnsi="Times New Roman" w:cs="Times New Roman"/>
+        </w:rPr>
+        <w:t>and 40 states legalized marijuana for medicinal use. Given individual level data in all states before and after legalization, a difference-and-difference model can be used to claim causal results.</w:t>
       </w:r>
     </w:p>
     <w:p>
@@ -676,41 +587,32 @@
         <w:pStyle w:val="NormalWeb"/>
         <w:spacing w:before="0" w:beforeAutospacing="0" w:after="0" w:afterAutospacing="0"/>
         <w:ind w:firstLine="720"/>
-        <w:rPr>
-          <w:color w:val="0E101A"/>
-        </w:rPr>
-      </w:pPr>
-      <w:r>
-        <w:rPr>
-          <w:color w:val="0E101A"/>
-        </w:rPr>
-        <w:t>In 1970, the Comprehensive Drug Abuse Prevention and Control Act was passed. Title II of the act, the Controlled Substance Act (CSA), was the bases for the Nixon Administration’s “war on drugs” campaign. Under this title, drugs were categorized based on their potential for medical use and addictiveness. Schedule one labeling is reserved for drugs that have zero positive benefits on society, such as Marijuana, LSD, and heroin. In 1996, under California Proposition 215, California became the first state to legalize marijuana for medical use, contradicting federal law. </w:t>
-      </w:r>
-    </w:p>
-    <w:p>
-      <w:pPr>
-        <w:pStyle w:val="NormalWeb"/>
-        <w:spacing w:before="0" w:beforeAutospacing="0" w:after="0" w:afterAutospacing="0"/>
-        <w:rPr>
-          <w:color w:val="0E101A"/>
-        </w:rPr>
-      </w:pPr>
+      </w:pPr>
+      <w:r>
+        <w:t>The data used for this analysis is from the Behavioral Risk Factor Surveillance System annual survey, in which individuals from all U.S. states are randomly selected to participate</w:t>
+      </w:r>
+      <w:r>
+        <w:t xml:space="preserve">. The population of interest is age 18-24 year olds between the survey years 2001 and 2020. </w:t>
+      </w:r>
+      <w:r>
+        <w:t xml:space="preserve">This age group was chosen because 18 is the average high school graduation age, and the range to 24 includes people that got their GED, while still being similar enough to 18 year olds. </w:t>
+      </w:r>
+      <w:r>
+        <w:t xml:space="preserve">From this data, the analysis found that marijuana legalization causes a decrease in </w:t>
+      </w:r>
+      <w:r>
+        <w:t xml:space="preserve">high school graduation </w:t>
+      </w:r>
+      <w:r>
+        <w:t xml:space="preserve">rates. This help true for both the difference-and-difference model, and the inverse probability weighting robustness check. </w:t>
+      </w:r>
     </w:p>
     <w:p>
       <w:pPr>
         <w:pStyle w:val="NormalWeb"/>
         <w:spacing w:before="0" w:beforeAutospacing="0" w:after="0" w:afterAutospacing="0"/>
         <w:ind w:firstLine="720"/>
-        <w:rPr>
-          <w:color w:val="0E101A"/>
-        </w:rPr>
-      </w:pPr>
-      <w:r>
-        <w:rPr>
-          <w:color w:val="0E101A"/>
-        </w:rPr>
-        <w:t>In 2012, Washington and Colorado became the first states to legalize marijuana for recreational use for residents over the age of 21 and to license vendors. Since marijuana legalization is becoming more common in condition as the political marijuana opposition cools. Eighteen states have legalized medical use, and nineteen more have legalized medical and recreational services. This new trend has occurred despite marijuana still being a schedule one drug at the federal level.</w:t>
-      </w:r>
+      </w:pPr>
     </w:p>
     <w:p>
       <w:pPr>
@@ -720,21 +622,12 @@
           <w:color w:val="0E101A"/>
         </w:rPr>
       </w:pPr>
-    </w:p>
-    <w:p>
-      <w:pPr>
-        <w:pStyle w:val="NormalWeb"/>
-        <w:spacing w:before="0" w:beforeAutospacing="0" w:after="0" w:afterAutospacing="0"/>
-        <w:rPr>
-          <w:color w:val="0E101A"/>
-        </w:rPr>
-      </w:pPr>
       <w:r>
         <w:rPr>
           <w:rStyle w:val="Emphasis"/>
           <w:color w:val="0E101A"/>
         </w:rPr>
-        <w:t>Policy Implications</w:t>
+        <w:t>Background on Marijuana Liberalization in the U.S.</w:t>
       </w:r>
     </w:p>
     <w:p>
@@ -750,17 +643,8 @@
         <w:rPr>
           <w:color w:val="0E101A"/>
         </w:rPr>
-        <w:t>Whether marijuana legalization positively affects social well-being is still a question. Research has shown potential negative effects on physical and mental health. Van Ours and Williams (2012) find that Cannabis usage causes small reductions in mental health among men and women and decreases physical state in men. The same researchers found in 2009 that early exposure to cannabis can reduce educational attainment. </w:t>
-      </w:r>
-    </w:p>
-    <w:p>
-      <w:pPr>
-        <w:pStyle w:val="NormalWeb"/>
-        <w:spacing w:before="0" w:beforeAutospacing="0" w:after="0" w:afterAutospacing="0"/>
-        <w:rPr>
-          <w:color w:val="0E101A"/>
-        </w:rPr>
-      </w:pPr>
+        <w:t>In 1970, the Comprehensive Drug Abuse Prevention and Control Act was passed. Title II of the act, the Controlled Substance Act (CSA), was the bases for the Nixon Administration’s “war on drugs” campaign. Under this title, drugs were categorized based on their potential for medical use and addictiveness. Schedule one labeling is reserved for drugs that have zero positive benefits on society, such as Marijuana, LSD, and heroin. In 1996, under California Proposition 215, California became the first state to legalize marijuana for medical use, contradicting federal law. </w:t>
+      </w:r>
     </w:p>
     <w:p>
       <w:pPr>
@@ -775,29 +659,36 @@
         <w:rPr>
           <w:color w:val="0E101A"/>
         </w:rPr>
-        <w:t xml:space="preserve">Measuring the effect of marijuana use on educational achievement is important because education indicates future wages and societal contributions. However, it is </w:t>
-      </w:r>
-      <w:r>
-        <w:rPr>
-          <w:color w:val="0E101A"/>
-        </w:rPr>
-        <w:t>difficult</w:t>
-      </w:r>
-      <w:r>
-        <w:rPr>
-          <w:color w:val="0E101A"/>
-        </w:rPr>
-        <w:t xml:space="preserve"> to determine if marijuana appeals more to already lethargic people or if drug exposure decreases educational motivation (reverse causality). As the number of children using marijuana before 12th grade increases (42% of 12th graders), the demand for the true causal relationship grows (Johnston et al., 2006). Longitudinal studies can be used to help control for reverse causality. Beverly et al. (2019) used such data to find a positive relationship between the age at which marijuana was first tried and the last school grade completed. A similar result was found for the probability of employment. </w:t>
-      </w:r>
-    </w:p>
-    <w:p>
-      <w:pPr>
-        <w:pStyle w:val="NormalWeb"/>
-        <w:spacing w:before="0" w:beforeAutospacing="0" w:after="0" w:afterAutospacing="0"/>
-        <w:rPr>
-          <w:color w:val="0E101A"/>
-        </w:rPr>
-      </w:pPr>
+        <w:t>In 2012, Washington and Colorado became the first states to legalize marijuana for recreational use for residents over the age of 21 and to license vendors. Since marijuana legalization is becoming more common in condition as the political marijuana opposition cools. Eighteen states have legalized medical use, and nineteen more have legalized medical and recreational services. This new trend has occurred despite marijuana still being a schedule one drug at the federal level.</w:t>
+      </w:r>
+    </w:p>
+    <w:p>
+      <w:pPr>
+        <w:jc w:val="center"/>
+        <w:rPr>
+          <w:rFonts w:ascii="Times New Roman" w:hAnsi="Times New Roman" w:cs="Times New Roman"/>
+        </w:rPr>
+      </w:pPr>
+    </w:p>
+    <w:p>
+      <w:pPr>
+        <w:jc w:val="center"/>
+        <w:rPr>
+          <w:rFonts w:ascii="Times New Roman" w:hAnsi="Times New Roman" w:cs="Times New Roman"/>
+        </w:rPr>
+      </w:pPr>
+      <w:r>
+        <w:rPr>
+          <w:rFonts w:ascii="Times New Roman" w:hAnsi="Times New Roman" w:cs="Times New Roman"/>
+        </w:rPr>
+        <w:t>L</w:t>
+      </w:r>
+      <w:r>
+        <w:rPr>
+          <w:rFonts w:ascii="Times New Roman" w:hAnsi="Times New Roman" w:cs="Times New Roman"/>
+        </w:rPr>
+        <w:t>ITERATURE REVIEW</w:t>
+      </w:r>
     </w:p>
     <w:p>
       <w:pPr>
@@ -812,17 +703,8 @@
         <w:rPr>
           <w:color w:val="0E101A"/>
         </w:rPr>
-        <w:t>In the past few decades, many studies have been conducted to quantify the relationship between drug use and crime. Because of the political climate surrounding marijuana legalization, it is one of the chief drugs of such studies. Unfortunately, the relationship sways between positive and negative depending on the study. For this reason, Meta-analysis studies are a helpful tool for studying the plethora of information on this topic. Bennet et al. (2008) found that marijuana users are 1.5 times more likely to commit a crime of any type than non-marijuana users. This is substantially smaller than heroin (3.8 times), crack (6.2 times), or amphetamines (1.86 times). Studies with meta-analysis have found a shocking trend that the relationship between drugs (i.e., marijuana) and crime steadily increased from 1980 to the 2000s. One plausible reason for this is the passing of the Comprehensive Drug Abuse Prevention and Control Act of 1970, which made marijuana a highly-controlled schedule 1 substance. The act’s adverse effects could have given illegal drug deals a new product to sell. Although, this relationship is speculative.</w:t>
-      </w:r>
-    </w:p>
-    <w:p>
-      <w:pPr>
-        <w:pStyle w:val="NormalWeb"/>
-        <w:spacing w:before="0" w:beforeAutospacing="0" w:after="0" w:afterAutospacing="0"/>
-        <w:rPr>
-          <w:color w:val="0E101A"/>
-        </w:rPr>
-      </w:pPr>
+        <w:t>Whether marijuana legalization positively affects social well-being is still a question. Research has shown potential negative effects on physical and mental health. Van Ours and Williams (2012) find that Cannabis usage causes small reductions in mental health among men and women and decreases physical state in men. The same researchers found in 2009 that early exposure to cannabis can reduce educational attainment. </w:t>
+      </w:r>
     </w:p>
     <w:p>
       <w:pPr>
@@ -837,50 +719,20 @@
         <w:rPr>
           <w:color w:val="0E101A"/>
         </w:rPr>
-        <w:t xml:space="preserve">The issue with the meta-analysis is that the researchers failed to differentiate between correlation and causality. It was not until 1996 when California became the first state to legalize marijuana for recreational use, that a difference-and-difference method could be used. The quasi-experiments almost consistently show that the legalization of medical marijuana does not statistically increase crime and may reduce property and violent offenses (Chu &amp; Townshend, 2018). Brinkman and </w:t>
-      </w:r>
-      <w:proofErr w:type="spellStart"/>
-      <w:r>
-        <w:rPr>
-          <w:color w:val="0E101A"/>
-        </w:rPr>
-        <w:t>Mok-Lamme</w:t>
-      </w:r>
-      <w:proofErr w:type="spellEnd"/>
-      <w:r>
-        <w:rPr>
-          <w:color w:val="0E101A"/>
-        </w:rPr>
-        <w:t xml:space="preserve"> (2019) found that an additional dispensary reduces crime by 17 offenses per 10,000 residents. </w:t>
-      </w:r>
-    </w:p>
-    <w:p>
-      <w:pPr>
-        <w:rPr>
-          <w:rFonts w:ascii="Times New Roman" w:hAnsi="Times New Roman" w:cs="Times New Roman"/>
-        </w:rPr>
-      </w:pPr>
-    </w:p>
-    <w:p>
-      <w:pPr>
-        <w:jc w:val="center"/>
-        <w:rPr>
-          <w:rFonts w:ascii="Times New Roman" w:hAnsi="Times New Roman" w:cs="Times New Roman"/>
-        </w:rPr>
-      </w:pPr>
-      <w:r>
-        <w:rPr>
-          <w:rFonts w:ascii="Times New Roman" w:hAnsi="Times New Roman" w:cs="Times New Roman"/>
-        </w:rPr>
-        <w:t>DATA DESCRIPTION</w:t>
-      </w:r>
-    </w:p>
-    <w:p>
-      <w:pPr>
-        <w:rPr>
-          <w:rFonts w:ascii="Times New Roman" w:hAnsi="Times New Roman" w:cs="Times New Roman"/>
-        </w:rPr>
-      </w:pPr>
+        <w:t xml:space="preserve">Measuring the effect of marijuana use on educational achievement is important because education indicates future wages and societal contributions. However, it is </w:t>
+      </w:r>
+      <w:r>
+        <w:rPr>
+          <w:color w:val="0E101A"/>
+        </w:rPr>
+        <w:t>difficult</w:t>
+      </w:r>
+      <w:r>
+        <w:rPr>
+          <w:color w:val="0E101A"/>
+        </w:rPr>
+        <w:t xml:space="preserve"> to determine if marijuana appeals more to already lethargic people or if drug exposure decreases educational motivation (reverse causality). As the number of children using marijuana before 12th grade increases (42% of 12th graders), the demand for the true causal relationship grows (Johnston et al., 2006). Longitudinal studies can be used to help control for reverse causality. Beverly et al. (2019) used such data to find a positive relationship between the age at which marijuana was first tried and the last school grade completed. A similar result was found for the probability of employment. </w:t>
+      </w:r>
     </w:p>
     <w:p>
       <w:pPr>
@@ -895,37 +747,21 @@
         <w:rPr>
           <w:color w:val="0E101A"/>
         </w:rPr>
-        <w:t xml:space="preserve">The present study uses data from the Behavioral Risk Factor Surveillance System Survey (BRFSS). This survey is conducted annually over all 50 </w:t>
-      </w:r>
-      <w:r>
-        <w:rPr>
-          <w:color w:val="0E101A"/>
-        </w:rPr>
-        <w:t>U.S. states and three territories</w:t>
-      </w:r>
-      <w:r>
-        <w:rPr>
-          <w:color w:val="0E101A"/>
-        </w:rPr>
-        <w:t xml:space="preserve">. The Center of Disease Control (CDC) governs over the survey </w:t>
-      </w:r>
-      <w:r>
-        <w:rPr>
-          <w:color w:val="0E101A"/>
-        </w:rPr>
-        <w:t>because it is primarily used for</w:t>
-      </w:r>
-      <w:r>
-        <w:rPr>
-          <w:color w:val="0E101A"/>
-        </w:rPr>
-        <w:t xml:space="preserve"> health-related research. BRFSS started in 1984; however, not all states participated until 2001. </w:t>
-      </w:r>
-      <w:r>
-        <w:rPr>
-          <w:color w:val="0E101A"/>
-        </w:rPr>
-        <w:t>They use stratified randomization to collect individual data via phone calls. They surveyed over 350,000 people about (1) demographics and current health conditions, (2) optional CDC models, and (3) any state-added questions.</w:t>
+        <w:t xml:space="preserve">In the past few decades, many studies have been conducted to quantify the relationship between drug use and crime. Because of the political climate surrounding marijuana legalization, it is one of the chief drugs of such studies. Unfortunately, the relationship sways between positive and negative depending on the study. For this reason, Meta-analysis studies are a helpful tool for studying the plethora of information on this topic. Bennet et al. (2008) found that marijuana users are 1.5 times more likely to commit a crime of any type than non-marijuana </w:t>
+      </w:r>
+      <w:bookmarkStart w:id="0" w:name="_GoBack"/>
+      <w:r>
+        <w:rPr>
+          <w:color w:val="0E101A"/>
+        </w:rPr>
+        <w:t xml:space="preserve">users. This is substantially smaller than heroin (3.8 times), crack (6.2 times), or amphetamines </w:t>
+      </w:r>
+      <w:bookmarkEnd w:id="0"/>
+      <w:r>
+        <w:rPr>
+          <w:color w:val="0E101A"/>
+        </w:rPr>
+        <w:t>(1.86 times). Studies with meta-analysis have found a shocking trend that the relationship between drugs (i.e., marijuana) and crime steadily increased from 1980 to the 2000s. One plausible reason for this is the passing of the Comprehensive Drug Abuse Prevention and Control Act of 1970, which made marijuana a highly-controlled schedule 1 substance. The act’s adverse effects could have given illegal drug deals a new product to sell. Although, this relationship is speculative.</w:t>
       </w:r>
     </w:p>
     <w:p>
@@ -937,6 +773,26 @@
           <w:color w:val="0E101A"/>
         </w:rPr>
       </w:pPr>
+      <w:r>
+        <w:rPr>
+          <w:color w:val="0E101A"/>
+        </w:rPr>
+        <w:t xml:space="preserve">The issue with the meta-analysis is that the researchers failed to differentiate between correlation and causality. It was not until 1996 when California became the first state to legalize marijuana for recreational use, that a difference-and-difference method could be used. The quasi-experiments almost consistently show that the legalization of medical marijuana does not statistically increase crime and may reduce property and violent offenses (Chu &amp; Townshend, 2018). Brinkman and </w:t>
+      </w:r>
+      <w:proofErr w:type="spellStart"/>
+      <w:r>
+        <w:rPr>
+          <w:color w:val="0E101A"/>
+        </w:rPr>
+        <w:t>Mok-Lamme</w:t>
+      </w:r>
+      <w:proofErr w:type="spellEnd"/>
+      <w:r>
+        <w:rPr>
+          <w:color w:val="0E101A"/>
+        </w:rPr>
+        <w:t xml:space="preserve"> (2019) found that an additional dispensary reduces crime by 17 offenses per 10,000 residents. </w:t>
+      </w:r>
     </w:p>
     <w:p>
       <w:pPr>
@@ -951,25 +807,13 @@
         <w:rPr>
           <w:color w:val="0E101A"/>
         </w:rPr>
-        <w:t xml:space="preserve">This study uses </w:t>
-      </w:r>
-      <w:r>
-        <w:rPr>
-          <w:color w:val="0E101A"/>
-        </w:rPr>
-        <w:t>a pooled cross-sectional sample from the BRFSS between 2001 and</w:t>
-      </w:r>
-      <w:r>
-        <w:rPr>
-          <w:color w:val="0E101A"/>
-        </w:rPr>
-        <w:t xml:space="preserve"> 2022</w:t>
-      </w:r>
-      <w:r>
-        <w:rPr>
-          <w:color w:val="0E101A"/>
-        </w:rPr>
-        <w:t xml:space="preserve">. </w:t>
+        <w:t>Beverly et al. (2019)</w:t>
+      </w:r>
+      <w:r>
+        <w:rPr>
+          <w:color w:val="0E101A"/>
+        </w:rPr>
+        <w:t xml:space="preserve"> attempted to show a relationship with two logistic regression models, but failed to identify a counterfactual. The present study can provide further evidence to distinguish a causal relationship between marijuana usage and educational achievement. In the future, when policy making are evaluating the effects of marijuana legalization, they can refer to this paper’s results. </w:t>
       </w:r>
     </w:p>
     <w:p>
@@ -984,6 +828,20 @@
     </w:p>
     <w:p>
       <w:pPr>
+        <w:jc w:val="center"/>
+        <w:rPr>
+          <w:rFonts w:ascii="Times New Roman" w:hAnsi="Times New Roman" w:cs="Times New Roman"/>
+        </w:rPr>
+      </w:pPr>
+      <w:r>
+        <w:rPr>
+          <w:rFonts w:ascii="Times New Roman" w:hAnsi="Times New Roman" w:cs="Times New Roman"/>
+        </w:rPr>
+        <w:t>DATA DESCRIPTION</w:t>
+      </w:r>
+    </w:p>
+    <w:p>
+      <w:pPr>
         <w:pStyle w:val="NormalWeb"/>
         <w:spacing w:before="0" w:beforeAutospacing="0" w:after="0" w:afterAutospacing="0"/>
         <w:ind w:firstLine="720"/>
@@ -991,18 +849,589 @@
           <w:color w:val="0E101A"/>
         </w:rPr>
       </w:pPr>
-    </w:p>
-    <w:p>
-      <w:pPr>
-        <w:rPr>
-          <w:rFonts w:ascii="Times New Roman" w:hAnsi="Times New Roman" w:cs="Times New Roman"/>
-        </w:rPr>
-      </w:pPr>
-    </w:p>
-    <w:p>
-      <w:pPr>
-        <w:rPr>
-          <w:rFonts w:ascii="Times New Roman" w:hAnsi="Times New Roman" w:cs="Times New Roman"/>
+      <w:r>
+        <w:rPr>
+          <w:color w:val="0E101A"/>
+        </w:rPr>
+        <w:t>The present study uses data from the Behavioral R</w:t>
+      </w:r>
+      <w:r>
+        <w:rPr>
+          <w:color w:val="0E101A"/>
+        </w:rPr>
+        <w:t>isk Factor Surveillance System s</w:t>
+      </w:r>
+      <w:r>
+        <w:rPr>
+          <w:color w:val="0E101A"/>
+        </w:rPr>
+        <w:t xml:space="preserve">urvey (BRFSS). This survey is conducted annually over all 50 U.S. states and three territories. The Center of Disease Control (CDC) governs over the survey </w:t>
+      </w:r>
+      <w:r>
+        <w:rPr>
+          <w:color w:val="0E101A"/>
+        </w:rPr>
+        <w:t>because it is primarily used for</w:t>
+      </w:r>
+      <w:r>
+        <w:rPr>
+          <w:color w:val="0E101A"/>
+        </w:rPr>
+        <w:t xml:space="preserve"> health-related research. BRFSS started in 1984; however, not all states participated until 2001. </w:t>
+      </w:r>
+      <w:r>
+        <w:rPr>
+          <w:color w:val="0E101A"/>
+        </w:rPr>
+        <w:t>They use stratified randomization to collect individual data via phone calls. They surveyed over 350,000 people about (1) demographics and current health conditions, (2) optional CDC models, and (3) any state-added questions.</w:t>
+      </w:r>
+    </w:p>
+    <w:p>
+      <w:pPr>
+        <w:pStyle w:val="NormalWeb"/>
+        <w:spacing w:before="0" w:beforeAutospacing="0" w:after="0" w:afterAutospacing="0"/>
+        <w:ind w:firstLine="720"/>
+        <w:rPr>
+          <w:color w:val="0E101A"/>
+        </w:rPr>
+      </w:pPr>
+      <w:r>
+        <w:rPr>
+          <w:color w:val="0E101A"/>
+        </w:rPr>
+        <w:t xml:space="preserve">This study uses </w:t>
+      </w:r>
+      <w:r>
+        <w:rPr>
+          <w:color w:val="0E101A"/>
+        </w:rPr>
+        <w:t>a pooled cross-sectional sample from the BRFSS between 2001 and</w:t>
+      </w:r>
+      <w:r>
+        <w:rPr>
+          <w:color w:val="0E101A"/>
+        </w:rPr>
+        <w:t xml:space="preserve"> 2022</w:t>
+      </w:r>
+      <w:r>
+        <w:rPr>
+          <w:color w:val="0E101A"/>
+        </w:rPr>
+        <w:t xml:space="preserve"> of individuals between ages 18 to 24</w:t>
+      </w:r>
+      <w:r>
+        <w:rPr>
+          <w:rStyle w:val="FootnoteReference"/>
+          <w:color w:val="0E101A"/>
+        </w:rPr>
+        <w:footnoteReference w:id="1"/>
+      </w:r>
+      <w:r>
+        <w:rPr>
+          <w:color w:val="0E101A"/>
+        </w:rPr>
+        <w:t xml:space="preserve">. </w:t>
+      </w:r>
+      <w:r>
+        <w:rPr>
+          <w:color w:val="0E101A"/>
+        </w:rPr>
+        <w:t xml:space="preserve">The sample has </w:t>
+      </w:r>
+      <w:r>
+        <w:rPr>
+          <w:color w:val="0E101A"/>
+        </w:rPr>
+        <w:t>302,620</w:t>
+      </w:r>
+      <w:r>
+        <w:rPr>
+          <w:color w:val="0E101A"/>
+        </w:rPr>
+        <w:t xml:space="preserve"> </w:t>
+      </w:r>
+      <w:r>
+        <w:rPr>
+          <w:color w:val="0E101A"/>
+        </w:rPr>
+        <w:t xml:space="preserve">total </w:t>
+      </w:r>
+      <w:r>
+        <w:rPr>
+          <w:color w:val="0E101A"/>
+        </w:rPr>
+        <w:t>observation across all years and groups</w:t>
+      </w:r>
+      <w:r>
+        <w:rPr>
+          <w:color w:val="0E101A"/>
+        </w:rPr>
+        <w:t xml:space="preserve"> at the individual level</w:t>
+      </w:r>
+      <w:r>
+        <w:rPr>
+          <w:color w:val="0E101A"/>
+        </w:rPr>
+        <w:t>. When brok</w:t>
+      </w:r>
+      <w:r>
+        <w:rPr>
+          <w:color w:val="0E101A"/>
+        </w:rPr>
+        <w:t xml:space="preserve">en down by treatment and control, there are </w:t>
+      </w:r>
+      <w:r>
+        <w:rPr>
+          <w:color w:val="0E101A"/>
+        </w:rPr>
+        <w:t xml:space="preserve">92,236 </w:t>
+      </w:r>
+      <w:r>
+        <w:rPr>
+          <w:color w:val="0E101A"/>
+        </w:rPr>
+        <w:t xml:space="preserve">observation in the pretreatment non-legalization group, </w:t>
+      </w:r>
+      <w:r>
+        <w:rPr>
+          <w:color w:val="0E101A"/>
+        </w:rPr>
+        <w:t>104,704</w:t>
+      </w:r>
+      <w:r>
+        <w:rPr>
+          <w:color w:val="0E101A"/>
+        </w:rPr>
+        <w:t xml:space="preserve"> in the pretreatment legalization group, </w:t>
+      </w:r>
+      <w:r>
+        <w:rPr>
+          <w:color w:val="0E101A"/>
+        </w:rPr>
+        <w:t>84,155</w:t>
+      </w:r>
+      <w:r>
+        <w:rPr>
+          <w:color w:val="0E101A"/>
+        </w:rPr>
+        <w:t xml:space="preserve"> in the posttreatment non-legalization group, and </w:t>
+      </w:r>
+      <w:r>
+        <w:rPr>
+          <w:color w:val="0E101A"/>
+        </w:rPr>
+        <w:t>21,525</w:t>
+      </w:r>
+      <w:r>
+        <w:rPr>
+          <w:color w:val="0E101A"/>
+        </w:rPr>
+        <w:t xml:space="preserve"> in the posttreatment legalization group. Table 1 breaks down the </w:t>
+      </w:r>
+      <w:r>
+        <w:rPr>
+          <w:color w:val="0E101A"/>
+        </w:rPr>
+        <w:t xml:space="preserve">average </w:t>
+      </w:r>
+      <w:r>
+        <w:rPr>
+          <w:color w:val="0E101A"/>
+        </w:rPr>
+        <w:t xml:space="preserve">observed </w:t>
+      </w:r>
+      <w:r>
+        <w:rPr>
+          <w:color w:val="0E101A"/>
+        </w:rPr>
+        <w:t>characteristics</w:t>
+      </w:r>
+      <w:r>
+        <w:rPr>
+          <w:color w:val="0E101A"/>
+        </w:rPr>
+        <w:t xml:space="preserve"> of each group</w:t>
+      </w:r>
+      <w:r>
+        <w:rPr>
+          <w:color w:val="0E101A"/>
+        </w:rPr>
+        <w:t>.</w:t>
+      </w:r>
+      <w:r>
+        <w:rPr>
+          <w:color w:val="0E101A"/>
+        </w:rPr>
+        <w:t xml:space="preserve"> The high school grad</w:t>
+      </w:r>
+      <w:r>
+        <w:rPr>
+          <w:color w:val="0E101A"/>
+        </w:rPr>
+        <w:t>uation rate (</w:t>
+      </w:r>
+      <w:proofErr w:type="spellStart"/>
+      <w:r>
+        <w:rPr>
+          <w:color w:val="0E101A"/>
+        </w:rPr>
+        <w:t>hsgrad</w:t>
+      </w:r>
+      <w:proofErr w:type="spellEnd"/>
+      <w:r>
+        <w:rPr>
+          <w:color w:val="0E101A"/>
+        </w:rPr>
+        <w:t>) is above 88</w:t>
+      </w:r>
+      <w:r>
+        <w:rPr>
+          <w:color w:val="0E101A"/>
+        </w:rPr>
+        <w:t xml:space="preserve">% in each group. The non-legalization </w:t>
+      </w:r>
+      <w:proofErr w:type="spellStart"/>
+      <w:r>
+        <w:rPr>
+          <w:color w:val="0E101A"/>
+        </w:rPr>
+        <w:t>hsgrad</w:t>
+      </w:r>
+      <w:proofErr w:type="spellEnd"/>
+      <w:r>
+        <w:rPr>
+          <w:color w:val="0E101A"/>
+        </w:rPr>
+        <w:t xml:space="preserve"> increased fr</w:t>
+      </w:r>
+      <w:r>
+        <w:rPr>
+          <w:color w:val="0E101A"/>
+        </w:rPr>
+        <w:t>om 88.51% to 93.50</w:t>
+      </w:r>
+      <w:r>
+        <w:rPr>
+          <w:color w:val="0E101A"/>
+        </w:rPr>
+        <w:t>% (</w:t>
+      </w:r>
+      <w:r>
+        <w:rPr>
+          <w:color w:val="0E101A"/>
+        </w:rPr>
+        <w:t>4.99</w:t>
+      </w:r>
+      <w:r>
+        <w:rPr>
+          <w:color w:val="0E101A"/>
+        </w:rPr>
+        <w:t xml:space="preserve"> percentage point increase), and the legalization </w:t>
+      </w:r>
+      <w:proofErr w:type="spellStart"/>
+      <w:r>
+        <w:rPr>
+          <w:color w:val="0E101A"/>
+        </w:rPr>
+        <w:t>hsgrad</w:t>
+      </w:r>
+      <w:proofErr w:type="spellEnd"/>
+      <w:r>
+        <w:rPr>
+          <w:color w:val="0E101A"/>
+        </w:rPr>
+        <w:t xml:space="preserve"> </w:t>
+      </w:r>
+      <w:r>
+        <w:rPr>
+          <w:color w:val="0E101A"/>
+        </w:rPr>
+        <w:t>from 92.21% to 93.89</w:t>
+      </w:r>
+      <w:r>
+        <w:rPr>
+          <w:color w:val="0E101A"/>
+        </w:rPr>
+        <w:t>% (</w:t>
+      </w:r>
+      <w:r>
+        <w:rPr>
+          <w:color w:val="0E101A"/>
+        </w:rPr>
+        <w:t>1.68</w:t>
+      </w:r>
+      <w:r>
+        <w:rPr>
+          <w:color w:val="0E101A"/>
+        </w:rPr>
+        <w:t xml:space="preserve"> percentage point increase).</w:t>
+      </w:r>
+      <w:r>
+        <w:rPr>
+          <w:color w:val="0E101A"/>
+        </w:rPr>
+        <w:t xml:space="preserve"> </w:t>
+      </w:r>
+      <w:r>
+        <w:rPr>
+          <w:color w:val="0E101A"/>
+        </w:rPr>
+        <w:t>Therefore, states without marijuana legalization increased by 3.31 percentage points more than states with marijuana legalization.</w:t>
+      </w:r>
+      <w:r>
+        <w:rPr>
+          <w:color w:val="0E101A"/>
+        </w:rPr>
+        <w:t xml:space="preserve"> Figure </w:t>
+      </w:r>
+      <w:r>
+        <w:rPr>
+          <w:color w:val="0E101A"/>
+        </w:rPr>
+        <w:t xml:space="preserve">1 displays </w:t>
+      </w:r>
+      <w:proofErr w:type="spellStart"/>
+      <w:r>
+        <w:rPr>
+          <w:color w:val="0E101A"/>
+        </w:rPr>
+        <w:t>hsgrad</w:t>
+      </w:r>
+      <w:proofErr w:type="spellEnd"/>
+      <w:r>
+        <w:rPr>
+          <w:color w:val="0E101A"/>
+        </w:rPr>
+        <w:t xml:space="preserve"> annually from 2001 to 2019.</w:t>
+      </w:r>
+      <w:r>
+        <w:rPr>
+          <w:color w:val="0E101A"/>
+        </w:rPr>
+        <w:t xml:space="preserve"> </w:t>
+      </w:r>
+    </w:p>
+    <w:p>
+      <w:pPr>
+        <w:pStyle w:val="NormalWeb"/>
+        <w:spacing w:before="0" w:beforeAutospacing="0" w:after="0" w:afterAutospacing="0"/>
+        <w:ind w:firstLine="720"/>
+        <w:rPr>
+          <w:color w:val="0E101A"/>
+        </w:rPr>
+      </w:pPr>
+      <w:r>
+        <w:rPr>
+          <w:color w:val="0E101A"/>
+        </w:rPr>
+        <w:t>The percent of Hispanics in legalization groups (</w:t>
+      </w:r>
+      <w:r>
+        <w:rPr>
+          <w:color w:val="0E101A"/>
+        </w:rPr>
+        <w:t>10.85</w:t>
+      </w:r>
+      <w:r>
+        <w:rPr>
+          <w:color w:val="0E101A"/>
+        </w:rPr>
+        <w:t>%) is approximately twice as non-legalization groups (</w:t>
+      </w:r>
+      <w:r>
+        <w:rPr>
+          <w:color w:val="0E101A"/>
+        </w:rPr>
+        <w:t>19.92</w:t>
+      </w:r>
+      <w:r>
+        <w:rPr>
+          <w:color w:val="0E101A"/>
+        </w:rPr>
+        <w:t xml:space="preserve">%), possibly due to </w:t>
+      </w:r>
+      <w:r>
+        <w:rPr>
+          <w:color w:val="0E101A"/>
+        </w:rPr>
+        <w:t>many</w:t>
+      </w:r>
+      <w:r>
+        <w:rPr>
+          <w:color w:val="0E101A"/>
+        </w:rPr>
+        <w:t xml:space="preserve"> </w:t>
+      </w:r>
+      <w:r>
+        <w:rPr>
+          <w:color w:val="0E101A"/>
+        </w:rPr>
+        <w:t>legalization state</w:t>
+      </w:r>
+      <w:r>
+        <w:rPr>
+          <w:color w:val="0E101A"/>
+        </w:rPr>
+        <w:t xml:space="preserve">s </w:t>
+      </w:r>
+      <w:r>
+        <w:rPr>
+          <w:color w:val="0E101A"/>
+        </w:rPr>
+        <w:t>near</w:t>
+      </w:r>
+      <w:r>
+        <w:rPr>
+          <w:color w:val="0E101A"/>
+        </w:rPr>
+        <w:t xml:space="preserve"> the </w:t>
+      </w:r>
+      <w:r>
+        <w:rPr>
+          <w:color w:val="0E101A"/>
+        </w:rPr>
+        <w:t>Mexico</w:t>
+      </w:r>
+      <w:r>
+        <w:rPr>
+          <w:color w:val="0E101A"/>
+        </w:rPr>
+        <w:t xml:space="preserve"> </w:t>
+      </w:r>
+      <w:r>
+        <w:rPr>
+          <w:color w:val="0E101A"/>
+        </w:rPr>
+        <w:t>border</w:t>
+      </w:r>
+      <w:r>
+        <w:rPr>
+          <w:color w:val="0E101A"/>
+        </w:rPr>
+        <w:t>.</w:t>
+      </w:r>
+      <w:r>
+        <w:rPr>
+          <w:color w:val="0E101A"/>
+        </w:rPr>
+        <w:t xml:space="preserve"> </w:t>
+      </w:r>
+      <w:r>
+        <w:rPr>
+          <w:color w:val="0E101A"/>
+        </w:rPr>
+        <w:t xml:space="preserve">The percentage white is </w:t>
+      </w:r>
+      <w:r>
+        <w:rPr>
+          <w:color w:val="0E101A"/>
+        </w:rPr>
+        <w:t>constant</w:t>
+      </w:r>
+      <w:r>
+        <w:rPr>
+          <w:color w:val="0E101A"/>
+        </w:rPr>
+        <w:t xml:space="preserve"> </w:t>
+      </w:r>
+      <w:r>
+        <w:rPr>
+          <w:color w:val="0E101A"/>
+        </w:rPr>
+        <w:t>in each group, ~</w:t>
+      </w:r>
+      <w:r>
+        <w:rPr>
+          <w:color w:val="0E101A"/>
+        </w:rPr>
+        <w:t>68</w:t>
+      </w:r>
+      <w:r>
+        <w:rPr>
+          <w:color w:val="0E101A"/>
+        </w:rPr>
+        <w:t xml:space="preserve">% in the </w:t>
+      </w:r>
+      <w:r>
+        <w:rPr>
+          <w:color w:val="0E101A"/>
+        </w:rPr>
+        <w:t>non-legalizat</w:t>
+      </w:r>
+      <w:r>
+        <w:rPr>
+          <w:color w:val="0E101A"/>
+        </w:rPr>
+        <w:t>ion states, and ~61</w:t>
+      </w:r>
+      <w:r>
+        <w:rPr>
+          <w:color w:val="0E101A"/>
+        </w:rPr>
+        <w:t xml:space="preserve">% in the legalization states. </w:t>
+      </w:r>
+      <w:r>
+        <w:rPr>
+          <w:color w:val="0E101A"/>
+        </w:rPr>
+        <w:t>The b</w:t>
+      </w:r>
+      <w:r>
+        <w:rPr>
+          <w:color w:val="0E101A"/>
+        </w:rPr>
+        <w:t>lack pop</w:t>
+      </w:r>
+      <w:r>
+        <w:rPr>
+          <w:color w:val="0E101A"/>
+        </w:rPr>
+        <w:t xml:space="preserve">ulation is higher in the non-legalization states (~11%), and drops from 8.08% to .044% between pretreatment and posttreatment in legalization states. </w:t>
+      </w:r>
+      <w:r>
+        <w:rPr>
+          <w:color w:val="0E101A"/>
+        </w:rPr>
+        <w:t>The Asian population increases in both the treatment and control states from pretreatment to posttreatment. Hawaiian and Native American combined make up less than 3% of each group.</w:t>
+      </w:r>
+      <w:r>
+        <w:rPr>
+          <w:color w:val="0E101A"/>
+        </w:rPr>
+        <w:t xml:space="preserve"> The percent of married individuals falls from 21.45% to 12.38% in non-legalization states and from 13.18% to 9.19% in</w:t>
+      </w:r>
+      <w:r>
+        <w:rPr>
+          <w:color w:val="0E101A"/>
+        </w:rPr>
+        <w:t xml:space="preserve"> legalization states. </w:t>
+      </w:r>
+      <w:r>
+        <w:rPr>
+          <w:color w:val="0E101A"/>
+        </w:rPr>
+        <w:t xml:space="preserve">Between pretreatment and posttreatment, the percentage of low income workers (less than $35,000) decrease in both legalization and non-legalization states, while higher earners (greater than $35,000) increased. </w:t>
+      </w:r>
+      <w:r>
+        <w:rPr>
+          <w:color w:val="0E101A"/>
+        </w:rPr>
+        <w:t xml:space="preserve"> </w:t>
+      </w:r>
+      <w:r>
+        <w:rPr>
+          <w:color w:val="0E101A"/>
+        </w:rPr>
+        <w:t xml:space="preserve"> </w:t>
+      </w:r>
+    </w:p>
+    <w:p>
+      <w:pPr>
+        <w:pStyle w:val="NormalWeb"/>
+        <w:spacing w:before="0" w:beforeAutospacing="0" w:after="0" w:afterAutospacing="0"/>
+        <w:ind w:firstLine="720"/>
+        <w:rPr>
+          <w:color w:val="0E101A"/>
         </w:rPr>
       </w:pPr>
     </w:p>
@@ -1022,14 +1451,6 @@
     </w:p>
     <w:p>
       <w:pPr>
-        <w:jc w:val="center"/>
-        <w:rPr>
-          <w:rFonts w:ascii="Times New Roman" w:hAnsi="Times New Roman" w:cs="Times New Roman"/>
-        </w:rPr>
-      </w:pPr>
-    </w:p>
-    <w:p>
-      <w:pPr>
         <w:rPr>
           <w:rFonts w:ascii="Times New Roman" w:hAnsi="Times New Roman" w:cs="Times New Roman"/>
         </w:rPr>
@@ -1044,7 +1465,19 @@
         <w:rPr>
           <w:rFonts w:ascii="Times New Roman" w:hAnsi="Times New Roman" w:cs="Times New Roman"/>
         </w:rPr>
-        <w:t xml:space="preserve">Two identification strategies are uses to </w:t>
+        <w:t>Two identification strategies</w:t>
+      </w:r>
+      <w:r>
+        <w:rPr>
+          <w:rFonts w:ascii="Times New Roman" w:hAnsi="Times New Roman" w:cs="Times New Roman"/>
+        </w:rPr>
+        <w:t xml:space="preserve"> and a naïve regression are used</w:t>
+      </w:r>
+      <w:r>
+        <w:rPr>
+          <w:rFonts w:ascii="Times New Roman" w:hAnsi="Times New Roman" w:cs="Times New Roman"/>
+        </w:rPr>
+        <w:t xml:space="preserve"> to </w:t>
       </w:r>
       <w:r>
         <w:rPr>
@@ -1056,16 +1489,14 @@
         <w:rPr>
           <w:rFonts w:ascii="Times New Roman" w:hAnsi="Times New Roman" w:cs="Times New Roman"/>
         </w:rPr>
-        <w:t xml:space="preserve">The first is a difference-and-difference model and the second is </w:t>
-      </w:r>
-      <w:proofErr w:type="gramStart"/>
-      <w:r>
-        <w:rPr>
-          <w:rFonts w:ascii="Times New Roman" w:hAnsi="Times New Roman" w:cs="Times New Roman"/>
-        </w:rPr>
-        <w:t>an</w:t>
-      </w:r>
-      <w:proofErr w:type="gramEnd"/>
+        <w:t>The first is a difference-and-diffe</w:t>
+      </w:r>
+      <w:r>
+        <w:rPr>
+          <w:rFonts w:ascii="Times New Roman" w:hAnsi="Times New Roman" w:cs="Times New Roman"/>
+        </w:rPr>
+        <w:t>rence model and the second is a</w:t>
+      </w:r>
       <w:r>
         <w:rPr>
           <w:rFonts w:ascii="Times New Roman" w:hAnsi="Times New Roman" w:cs="Times New Roman"/>
@@ -1141,16 +1572,7 @@
           <w:rFonts w:ascii="Times New Roman" w:hAnsi="Times New Roman" w:cs="Times New Roman"/>
           <w:color w:val="0E101A"/>
         </w:rPr>
-        <w:t>-experimen</w:t>
-      </w:r>
-      <w:bookmarkStart w:id="0" w:name="_GoBack"/>
-      <w:bookmarkEnd w:id="0"/>
-      <w:r>
-        <w:rPr>
-          <w:rFonts w:ascii="Times New Roman" w:hAnsi="Times New Roman" w:cs="Times New Roman"/>
-          <w:color w:val="0E101A"/>
-        </w:rPr>
-        <w:t xml:space="preserve">tal designed to measure the effects of a given treatment by </w:t>
+        <w:t xml:space="preserve">-experimental designed to measure the effects of a given treatment by </w:t>
       </w:r>
       <w:r>
         <w:rPr>
@@ -2051,15 +2473,6 @@
           <w:rFonts w:eastAsiaTheme="minorEastAsia"/>
         </w:rPr>
       </w:pPr>
-    </w:p>
-    <w:p>
-      <w:pPr>
-        <w:pStyle w:val="NormalWeb"/>
-        <w:spacing w:before="0" w:beforeAutospacing="0" w:after="0" w:afterAutospacing="0"/>
-        <w:rPr>
-          <w:rFonts w:eastAsiaTheme="minorEastAsia"/>
-        </w:rPr>
-      </w:pPr>
       <w:r>
         <w:rPr>
           <w:rFonts w:eastAsiaTheme="minorEastAsia"/>
@@ -2387,17 +2800,6 @@
     </w:p>
     <w:p>
       <w:pPr>
-        <w:pStyle w:val="NormalWeb"/>
-        <w:spacing w:before="0" w:beforeAutospacing="0" w:after="0" w:afterAutospacing="0"/>
-        <w:rPr>
-          <w:rFonts w:eastAsiaTheme="minorEastAsia"/>
-          <w:b/>
-          <w:color w:val="0E101A"/>
-        </w:rPr>
-      </w:pPr>
-    </w:p>
-    <w:p>
-      <w:pPr>
         <w:rPr>
           <w:rFonts w:ascii="Times New Roman" w:hAnsi="Times New Roman" w:cs="Times New Roman"/>
         </w:rPr>
@@ -2495,14 +2897,12 @@
             </m:r>
           </m:e>
           <m:sub>
-            <w:proofErr w:type="gramStart"/>
             <m:r>
               <w:rPr>
                 <w:rFonts w:ascii="Cambria Math" w:hAnsi="Cambria Math" w:cs="Times New Roman"/>
               </w:rPr>
               <m:t>i,t</m:t>
             </m:r>
-            <w:proofErr w:type="gramEnd"/>
           </m:sub>
         </m:sSub>
         <m:r>
@@ -2536,15 +2936,6 @@
         <w:pStyle w:val="NormalWeb"/>
         <w:spacing w:before="0" w:beforeAutospacing="0" w:after="0" w:afterAutospacing="0"/>
         <w:rPr>
-          <w:color w:val="0E101A"/>
-        </w:rPr>
-      </w:pPr>
-    </w:p>
-    <w:p>
-      <w:pPr>
-        <w:pStyle w:val="NormalWeb"/>
-        <w:spacing w:before="0" w:beforeAutospacing="0" w:after="0" w:afterAutospacing="0"/>
-        <w:rPr>
           <w:rFonts w:eastAsiaTheme="minorEastAsia"/>
         </w:rPr>
       </w:pPr>
@@ -2599,7 +2990,19 @@
         <w:rPr>
           <w:rFonts w:eastAsiaTheme="minorEastAsia"/>
         </w:rPr>
-        <w:t>Colorado and Washington were the first states to legalize recreational marijuana in 2012, since then 20 other states have legalized it. The stagger DD adjusts the years in which the new policy was started, to that the policy state date for all observations line up in year 2012.</w:t>
+        <w:t>Colorado and Washington were the first states to legalize recreational marijuana in 2012, since then 20 other states have legalized it. The stagger DD adjusts the years in whi</w:t>
+      </w:r>
+      <w:r>
+        <w:rPr>
+          <w:rFonts w:eastAsiaTheme="minorEastAsia"/>
+        </w:rPr>
+        <w:t>ch the new policy was started, s</w:t>
+      </w:r>
+      <w:r>
+        <w:rPr>
+          <w:rFonts w:eastAsiaTheme="minorEastAsia"/>
+        </w:rPr>
+        <w:t>o that the policy state date for all observations line up in year 2012.</w:t>
       </w:r>
     </w:p>
     <w:p>
@@ -2624,6 +3027,13 @@
           <w:i/>
         </w:rPr>
         <w:t>Inverse Probability Weighting</w:t>
+      </w:r>
+      <w:r>
+        <w:rPr>
+          <w:rFonts w:ascii="Times New Roman" w:hAnsi="Times New Roman" w:cs="Times New Roman"/>
+          <w:i/>
+        </w:rPr>
+        <w:t xml:space="preserve"> and Naïve </w:t>
       </w:r>
     </w:p>
     <w:p>
@@ -4056,13 +4466,6 @@
       <w:pPr>
         <w:rPr>
           <w:rFonts w:ascii="Times New Roman" w:hAnsi="Times New Roman" w:cs="Times New Roman"/>
-        </w:rPr>
-      </w:pPr>
-    </w:p>
-    <w:p>
-      <w:pPr>
-        <w:rPr>
-          <w:rFonts w:ascii="Times New Roman" w:hAnsi="Times New Roman" w:cs="Times New Roman"/>
           <w:i/>
         </w:rPr>
       </w:pPr>
@@ -4084,111 +4487,357 @@
         <w:rPr>
           <w:rFonts w:ascii="Times New Roman" w:hAnsi="Times New Roman" w:cs="Times New Roman"/>
         </w:rPr>
-        <w:t>I expect I should write the Int</w:t>
-      </w:r>
-      <w:r>
-        <w:rPr>
-          <w:rFonts w:ascii="Times New Roman" w:hAnsi="Times New Roman" w:cs="Times New Roman"/>
-        </w:rPr>
-        <w:t>r</w:t>
-      </w:r>
-      <w:r>
-        <w:rPr>
-          <w:rFonts w:ascii="Times New Roman" w:hAnsi="Times New Roman" w:cs="Times New Roman"/>
-        </w:rPr>
-        <w:t>o first</w:t>
-      </w:r>
-      <w:r>
-        <w:rPr>
-          <w:rFonts w:ascii="Times New Roman" w:hAnsi="Times New Roman" w:cs="Times New Roman"/>
-        </w:rPr>
-        <w:t>…</w:t>
-      </w:r>
-      <w:r>
-        <w:rPr>
-          <w:rFonts w:ascii="Times New Roman" w:hAnsi="Times New Roman" w:cs="Times New Roman"/>
+        <w:tab/>
+        <w:t xml:space="preserve">From previous research an economic intuition, I would expect marijuana legalization to have a negative effect on high school graduation. Even though the legal purchasing age is 21, legalizing marijuana increases drug exposure for the youth. </w:t>
+      </w:r>
+      <w:r>
+        <w:rPr>
+          <w:rFonts w:ascii="Times New Roman" w:hAnsi="Times New Roman" w:cs="Times New Roman"/>
+        </w:rPr>
+        <w:t xml:space="preserve">It is speculative, but also plausible that youth access to marijuana will increase, therefore increasing the probability of early substance use. </w:t>
+      </w:r>
+    </w:p>
+    <w:p>
+      <w:pPr>
+        <w:rPr>
+          <w:rFonts w:ascii="Times New Roman" w:hAnsi="Times New Roman" w:cs="Times New Roman"/>
+          <w:i/>
+        </w:rPr>
+      </w:pPr>
+    </w:p>
+    <w:p>
+      <w:pPr>
+        <w:jc w:val="center"/>
+        <w:rPr>
+          <w:rFonts w:ascii="Times New Roman" w:hAnsi="Times New Roman" w:cs="Times New Roman"/>
+        </w:rPr>
+      </w:pPr>
+      <w:r>
+        <w:rPr>
+          <w:rFonts w:ascii="Times New Roman" w:hAnsi="Times New Roman" w:cs="Times New Roman"/>
+        </w:rPr>
+        <w:t>RESULTS AND INTERPRETATIONS</w:t>
+      </w:r>
+    </w:p>
+    <w:p>
+      <w:pPr>
+        <w:rPr>
+          <w:rFonts w:ascii="Times New Roman" w:eastAsiaTheme="minorEastAsia" w:hAnsi="Times New Roman" w:cs="Times New Roman"/>
+        </w:rPr>
+      </w:pPr>
+      <w:r>
+        <w:rPr>
+          <w:rFonts w:ascii="Times New Roman" w:hAnsi="Times New Roman" w:cs="Times New Roman"/>
+        </w:rPr>
+        <w:tab/>
+      </w:r>
+      <w:r>
+        <w:rPr>
+          <w:rFonts w:ascii="Times New Roman" w:hAnsi="Times New Roman" w:cs="Times New Roman"/>
+        </w:rPr>
+        <w:t>In this analysis both a design-based (DD) and a model-based robustness check (IPW) were used to assess the effects of marijuana legalization on high school education.</w:t>
+      </w:r>
+      <w:r>
+        <w:rPr>
+          <w:rStyle w:val="FootnoteReference"/>
+          <w:rFonts w:ascii="Times New Roman" w:eastAsiaTheme="minorEastAsia" w:hAnsi="Times New Roman" w:cs="Times New Roman"/>
+        </w:rPr>
+        <w:footnoteReference w:id="2"/>
+      </w:r>
+      <w:r>
+        <w:rPr>
+          <w:rFonts w:ascii="Times New Roman" w:eastAsiaTheme="minorEastAsia" w:hAnsi="Times New Roman" w:cs="Times New Roman"/>
         </w:rPr>
         <w:t xml:space="preserve"> </w:t>
       </w:r>
-    </w:p>
-    <w:p>
-      <w:pPr>
-        <w:rPr>
-          <w:rFonts w:ascii="Times New Roman" w:hAnsi="Times New Roman" w:cs="Times New Roman"/>
-        </w:rPr>
-      </w:pPr>
-    </w:p>
-    <w:p>
-      <w:pPr>
-        <w:rPr>
-          <w:rFonts w:ascii="Times New Roman" w:hAnsi="Times New Roman" w:cs="Times New Roman"/>
-        </w:rPr>
-      </w:pPr>
-    </w:p>
-    <w:p>
-      <w:pPr>
-        <w:rPr>
-          <w:rFonts w:ascii="Times New Roman" w:hAnsi="Times New Roman" w:cs="Times New Roman"/>
-        </w:rPr>
-      </w:pPr>
-    </w:p>
-    <w:p>
-      <w:pPr>
-        <w:rPr>
-          <w:rFonts w:ascii="Times New Roman" w:hAnsi="Times New Roman" w:cs="Times New Roman"/>
+      <w:r>
+        <w:rPr>
+          <w:rFonts w:ascii="Times New Roman" w:hAnsi="Times New Roman" w:cs="Times New Roman"/>
+        </w:rPr>
+        <w:t xml:space="preserve">Additionally, a naïve regression was </w:t>
+      </w:r>
+      <w:r>
+        <w:rPr>
+          <w:rFonts w:ascii="Times New Roman" w:hAnsi="Times New Roman" w:cs="Times New Roman"/>
+        </w:rPr>
+        <w:t>ru</w:t>
+      </w:r>
+      <w:r>
+        <w:rPr>
+          <w:rFonts w:ascii="Times New Roman" w:hAnsi="Times New Roman" w:cs="Times New Roman"/>
+        </w:rPr>
+        <w:t xml:space="preserve">n for a result comparison. </w:t>
+      </w:r>
+      <w:r>
+        <w:rPr>
+          <w:rFonts w:ascii="Times New Roman" w:hAnsi="Times New Roman" w:cs="Times New Roman"/>
+        </w:rPr>
+        <w:t xml:space="preserve">The regression share the null hypothesis that marijuana legalization does not affect high school graduation rates, </w:t>
+      </w:r>
+      <w:r>
+        <w:rPr>
+          <w:rFonts w:ascii="Times New Roman" w:hAnsi="Times New Roman" w:cs="Times New Roman"/>
+        </w:rPr>
+        <w:t>insinuating</w:t>
+      </w:r>
+      <w:r>
+        <w:rPr>
+          <w:rFonts w:ascii="Times New Roman" w:hAnsi="Times New Roman" w:cs="Times New Roman"/>
+        </w:rPr>
+        <w:t xml:space="preserve"> a </w:t>
+      </w:r>
+      <w:r>
+        <w:rPr>
+          <w:rFonts w:ascii="Times New Roman" w:hAnsi="Times New Roman" w:cs="Times New Roman"/>
+        </w:rPr>
+        <w:t>two-tailed t-test</w:t>
+      </w:r>
+      <w:r>
+        <w:rPr>
+          <w:rFonts w:ascii="Times New Roman" w:hAnsi="Times New Roman" w:cs="Times New Roman"/>
+        </w:rPr>
+        <w:t xml:space="preserve">. </w:t>
+      </w:r>
+      <w:r>
+        <w:rPr>
+          <w:rFonts w:ascii="Times New Roman" w:hAnsi="Times New Roman" w:cs="Times New Roman"/>
+        </w:rPr>
+        <w:t>All</w:t>
+      </w:r>
+      <w:r>
+        <w:rPr>
+          <w:rFonts w:ascii="Times New Roman" w:hAnsi="Times New Roman" w:cs="Times New Roman"/>
+        </w:rPr>
+        <w:t xml:space="preserve"> the </w:t>
+      </w:r>
+      <w:r>
+        <w:rPr>
+          <w:rFonts w:ascii="Times New Roman" w:hAnsi="Times New Roman" w:cs="Times New Roman"/>
+        </w:rPr>
+        <w:t>coefficients</w:t>
+      </w:r>
+      <w:r>
+        <w:rPr>
+          <w:rFonts w:ascii="Times New Roman" w:hAnsi="Times New Roman" w:cs="Times New Roman"/>
+        </w:rPr>
+        <w:t xml:space="preserve"> and regression diagnostics are displayed in Table 2. The DD and IPW both controlled for race, marital status, house hold size, income, year fixed effects, and state fixed effects. The control variables coeffi</w:t>
+      </w:r>
+      <w:r>
+        <w:rPr>
+          <w:rFonts w:ascii="Times New Roman" w:hAnsi="Times New Roman" w:cs="Times New Roman"/>
+        </w:rPr>
+        <w:t xml:space="preserve">cients are not displayed because they offer zero unbiased </w:t>
+      </w:r>
+      <w:r>
+        <w:rPr>
+          <w:rFonts w:ascii="Times New Roman" w:hAnsi="Times New Roman" w:cs="Times New Roman"/>
+        </w:rPr>
+        <w:t>evidence to the present study. The regressions are designed to unbiased only the variable of interest (</w:t>
+      </w:r>
+      <m:oMath>
+        <m:sSub>
+          <m:sSubPr>
+            <m:ctrlPr>
+              <w:rPr>
+                <w:rFonts w:ascii="Cambria Math" w:hAnsi="Cambria Math" w:cs="Times New Roman"/>
+                <w:i/>
+              </w:rPr>
+            </m:ctrlPr>
+          </m:sSubPr>
+          <m:e>
+            <m:r>
+              <w:rPr>
+                <w:rFonts w:ascii="Cambria Math" w:hAnsi="Cambria Math" w:cs="Times New Roman"/>
+              </w:rPr>
+              <m:t>Marij</m:t>
+            </m:r>
+          </m:e>
+          <m:sub>
+            <m:r>
+              <w:rPr>
+                <w:rFonts w:ascii="Cambria Math" w:hAnsi="Cambria Math" w:cs="Times New Roman"/>
+              </w:rPr>
+              <m:t>s</m:t>
+            </m:r>
+          </m:sub>
+        </m:sSub>
+        <m:r>
+          <w:rPr>
+            <w:rFonts w:ascii="Cambria Math" w:hAnsi="Cambria Math" w:cs="Times New Roman"/>
+          </w:rPr>
+          <m:t xml:space="preserve"> &amp; </m:t>
+        </m:r>
+        <m:sSub>
+          <m:sSubPr>
+            <m:ctrlPr>
+              <w:rPr>
+                <w:rFonts w:ascii="Cambria Math" w:hAnsi="Cambria Math" w:cs="Times New Roman"/>
+                <w:i/>
+              </w:rPr>
+            </m:ctrlPr>
+          </m:sSubPr>
+          <m:e>
+            <m:r>
+              <w:rPr>
+                <w:rFonts w:ascii="Cambria Math" w:hAnsi="Cambria Math" w:cs="Times New Roman"/>
+              </w:rPr>
+              <m:t>Marij</m:t>
+            </m:r>
+          </m:e>
+          <m:sub>
+            <m:r>
+              <w:rPr>
+                <w:rFonts w:ascii="Cambria Math" w:hAnsi="Cambria Math" w:cs="Times New Roman"/>
+              </w:rPr>
+              <m:t>s</m:t>
+            </m:r>
+          </m:sub>
+        </m:sSub>
+        <m:r>
+          <w:rPr>
+            <w:rFonts w:ascii="Cambria Math" w:hAnsi="Cambria Math" w:cs="Times New Roman"/>
+          </w:rPr>
+          <m:t>*</m:t>
+        </m:r>
+        <m:sSub>
+          <m:sSubPr>
+            <m:ctrlPr>
+              <w:rPr>
+                <w:rFonts w:ascii="Cambria Math" w:hAnsi="Cambria Math" w:cs="Times New Roman"/>
+                <w:i/>
+              </w:rPr>
+            </m:ctrlPr>
+          </m:sSubPr>
+          <m:e>
+            <m:r>
+              <w:rPr>
+                <w:rFonts w:ascii="Cambria Math" w:hAnsi="Cambria Math" w:cs="Times New Roman"/>
+              </w:rPr>
+              <m:t>Post</m:t>
+            </m:r>
+          </m:e>
+          <m:sub>
+            <m:r>
+              <w:rPr>
+                <w:rFonts w:ascii="Cambria Math" w:hAnsi="Cambria Math" w:cs="Times New Roman"/>
+              </w:rPr>
+              <m:t>t</m:t>
+            </m:r>
+          </m:sub>
+        </m:sSub>
+      </m:oMath>
+      <w:r>
+        <w:rPr>
+          <w:rFonts w:ascii="Times New Roman" w:eastAsiaTheme="minorEastAsia" w:hAnsi="Times New Roman" w:cs="Times New Roman"/>
+        </w:rPr>
+        <w:t xml:space="preserve">), and not their observed confounders. </w:t>
+      </w:r>
+    </w:p>
+    <w:p>
+      <w:pPr>
+        <w:rPr>
+          <w:rFonts w:ascii="Times New Roman" w:eastAsiaTheme="minorEastAsia" w:hAnsi="Times New Roman" w:cs="Times New Roman"/>
+        </w:rPr>
+      </w:pPr>
+    </w:p>
+    <w:p>
+      <w:pPr>
+        <w:rPr>
+          <w:rFonts w:ascii="Times New Roman" w:eastAsiaTheme="minorEastAsia" w:hAnsi="Times New Roman" w:cs="Times New Roman"/>
           <w:i/>
         </w:rPr>
       </w:pPr>
-    </w:p>
-    <w:p>
-      <w:pPr>
-        <w:jc w:val="center"/>
-        <w:rPr>
-          <w:rFonts w:ascii="Times New Roman" w:hAnsi="Times New Roman" w:cs="Times New Roman"/>
-        </w:rPr>
-      </w:pPr>
-      <w:r>
-        <w:rPr>
-          <w:rFonts w:ascii="Times New Roman" w:hAnsi="Times New Roman" w:cs="Times New Roman"/>
-        </w:rPr>
-        <w:t>RESULTS AND INTERPRETATIONS</w:t>
-      </w:r>
-    </w:p>
-    <w:p>
-      <w:pPr>
-        <w:jc w:val="center"/>
-        <w:rPr>
-          <w:rFonts w:ascii="Times New Roman" w:hAnsi="Times New Roman" w:cs="Times New Roman"/>
-        </w:rPr>
-      </w:pPr>
-    </w:p>
-    <w:p>
-      <w:pPr>
-        <w:jc w:val="center"/>
-        <w:rPr>
-          <w:rFonts w:ascii="Times New Roman" w:hAnsi="Times New Roman" w:cs="Times New Roman"/>
-        </w:rPr>
-      </w:pPr>
-    </w:p>
-    <w:p>
-      <w:pPr>
-        <w:jc w:val="center"/>
-        <w:rPr>
-          <w:rFonts w:ascii="Times New Roman" w:hAnsi="Times New Roman" w:cs="Times New Roman"/>
-        </w:rPr>
-      </w:pPr>
-    </w:p>
-    <w:p>
-      <w:pPr>
-        <w:jc w:val="center"/>
-        <w:rPr>
-          <w:rFonts w:ascii="Times New Roman" w:hAnsi="Times New Roman" w:cs="Times New Roman"/>
-        </w:rPr>
-      </w:pPr>
-    </w:p>
-    <w:p>
-      <w:pPr>
-        <w:jc w:val="center"/>
+      <w:r>
+        <w:rPr>
+          <w:rFonts w:ascii="Times New Roman" w:eastAsiaTheme="minorEastAsia" w:hAnsi="Times New Roman" w:cs="Times New Roman"/>
+          <w:i/>
+        </w:rPr>
+        <w:t>Difference and Difference</w:t>
+      </w:r>
+    </w:p>
+    <w:p>
+      <w:pPr>
+        <w:rPr>
+          <w:rFonts w:ascii="Times New Roman" w:eastAsiaTheme="minorEastAsia" w:hAnsi="Times New Roman" w:cs="Times New Roman"/>
+        </w:rPr>
+      </w:pPr>
+      <w:r>
+        <w:rPr>
+          <w:rFonts w:ascii="Times New Roman" w:eastAsiaTheme="minorEastAsia" w:hAnsi="Times New Roman" w:cs="Times New Roman"/>
+        </w:rPr>
+        <w:tab/>
+      </w:r>
+      <w:r>
+        <w:rPr>
+          <w:rFonts w:ascii="Times New Roman" w:eastAsiaTheme="minorEastAsia" w:hAnsi="Times New Roman" w:cs="Times New Roman"/>
+        </w:rPr>
+        <w:t xml:space="preserve">From </w:t>
+      </w:r>
+      <w:r>
+        <w:rPr>
+          <w:rFonts w:ascii="Times New Roman" w:eastAsiaTheme="minorEastAsia" w:hAnsi="Times New Roman" w:cs="Times New Roman"/>
+        </w:rPr>
+        <w:t>the DD results, we can reject the null hypothesis at the 95% confidence level (p &lt; .01), meaning that marijuana legalization has a significant effect on high school graduation rates. Marijuana legalization decreases the high school graduation rate by 1.1 percentage points. Also, legalization state’s high school graduation rate is 2.5 percentage points higher than non-legalization states, and high school graduation rates increased on average posttreatment by 5.7% points. The model had an adjusted r-squared score of 0.073 meaning 7.3% of variation in the dependent variable is accounted for.</w:t>
+      </w:r>
+    </w:p>
+    <w:p>
+      <w:pPr>
+        <w:rPr>
+          <w:rFonts w:ascii="Times New Roman" w:eastAsiaTheme="minorEastAsia" w:hAnsi="Times New Roman" w:cs="Times New Roman"/>
+        </w:rPr>
+      </w:pPr>
+      <w:r>
+        <w:rPr>
+          <w:rFonts w:ascii="Times New Roman" w:eastAsiaTheme="minorEastAsia" w:hAnsi="Times New Roman" w:cs="Times New Roman"/>
+        </w:rPr>
+        <w:tab/>
+      </w:r>
+    </w:p>
+    <w:p>
+      <w:pPr>
+        <w:rPr>
+          <w:rFonts w:ascii="Times New Roman" w:eastAsiaTheme="minorEastAsia" w:hAnsi="Times New Roman" w:cs="Times New Roman"/>
+          <w:i/>
+        </w:rPr>
+      </w:pPr>
+      <w:r>
+        <w:rPr>
+          <w:rFonts w:ascii="Times New Roman" w:eastAsiaTheme="minorEastAsia" w:hAnsi="Times New Roman" w:cs="Times New Roman"/>
+          <w:i/>
+        </w:rPr>
+        <w:t xml:space="preserve">Inverse Probability Weighting and Naïve </w:t>
+      </w:r>
+    </w:p>
+    <w:p>
+      <w:pPr>
+        <w:rPr>
+          <w:rFonts w:ascii="Times New Roman" w:eastAsiaTheme="minorEastAsia" w:hAnsi="Times New Roman" w:cs="Times New Roman"/>
+        </w:rPr>
+      </w:pPr>
+      <w:r>
+        <w:rPr>
+          <w:rFonts w:ascii="Times New Roman" w:eastAsiaTheme="minorEastAsia" w:hAnsi="Times New Roman" w:cs="Times New Roman"/>
+        </w:rPr>
+        <w:tab/>
+        <w:t xml:space="preserve">The IPW produced similar results to the DD and the results are displayed in Table 2. From IPW, we can reject the null hypothesis, meaning that marijuana legalization significantly decreases high school graduation by 1.3 percentage points (p &lt; .05). 1.4% of variation is accounted for from the IPW. Using the Naïve model, we cannot reject the null hypothesis, and 0% of the dependent variables variation is accounted for. </w:t>
+      </w:r>
+    </w:p>
+    <w:p>
+      <w:pPr>
+        <w:rPr>
+          <w:rFonts w:ascii="Times New Roman" w:eastAsiaTheme="minorEastAsia" w:hAnsi="Times New Roman" w:cs="Times New Roman"/>
+        </w:rPr>
+      </w:pPr>
+    </w:p>
+    <w:p>
+      <w:pPr>
+        <w:rPr>
+          <w:rFonts w:ascii="Times New Roman" w:hAnsi="Times New Roman" w:cs="Times New Roman"/>
+        </w:rPr>
+      </w:pPr>
+    </w:p>
+    <w:p>
+      <w:pPr>
         <w:rPr>
           <w:rFonts w:ascii="Times New Roman" w:hAnsi="Times New Roman" w:cs="Times New Roman"/>
         </w:rPr>
@@ -4528,6 +5177,44 @@
     <w:p>
       <w:pPr>
         <w:jc w:val="center"/>
+        <w:rPr>
+          <w:rFonts w:ascii="Times New Roman" w:hAnsi="Times New Roman" w:cs="Times New Roman"/>
+        </w:rPr>
+      </w:pPr>
+    </w:p>
+    <w:p>
+      <w:pPr>
+        <w:jc w:val="center"/>
+        <w:rPr>
+          <w:rFonts w:ascii="Times New Roman" w:hAnsi="Times New Roman" w:cs="Times New Roman"/>
+        </w:rPr>
+      </w:pPr>
+    </w:p>
+    <w:p>
+      <w:pPr>
+        <w:jc w:val="center"/>
+        <w:rPr>
+          <w:rFonts w:ascii="Times New Roman" w:hAnsi="Times New Roman" w:cs="Times New Roman"/>
+        </w:rPr>
+      </w:pPr>
+    </w:p>
+    <w:p>
+      <w:pPr>
+        <w:jc w:val="center"/>
+        <w:rPr>
+          <w:rFonts w:ascii="Times New Roman" w:hAnsi="Times New Roman" w:cs="Times New Roman"/>
+        </w:rPr>
+      </w:pPr>
+    </w:p>
+    <w:p>
+      <w:pPr>
+        <w:rPr>
+          <w:rFonts w:ascii="Times New Roman" w:hAnsi="Times New Roman" w:cs="Times New Roman"/>
+        </w:rPr>
+      </w:pPr>
+    </w:p>
+    <w:p>
+      <w:pPr>
         <w:rPr>
           <w:rFonts w:ascii="Times New Roman" w:hAnsi="Times New Roman" w:cs="Times New Roman"/>
         </w:rPr>
@@ -4625,202 +5312,13 @@
       <w:r>
         <w:rPr>
           <w:rFonts w:ascii="Times New Roman" w:hAnsi="Times New Roman" w:cs="Times New Roman"/>
+          <w:noProof/>
         </w:rPr>
         <w:drawing>
-          <wp:inline distT="0" distB="0" distL="0" distR="0" wp14:anchorId="1BF0ADDB" wp14:editId="7AEB34DF">
-            <wp:extent cx="5943600" cy="3037205"/>
-            <wp:effectExtent l="0" t="0" r="0" b="10795"/>
-            <wp:docPr id="4" name="Picture 4"/>
-            <wp:cNvGraphicFramePr>
-              <a:graphicFrameLocks xmlns:a="http://schemas.openxmlformats.org/drawingml/2006/main" noChangeAspect="1"/>
-            </wp:cNvGraphicFramePr>
-            <a:graphic xmlns:a="http://schemas.openxmlformats.org/drawingml/2006/main">
-              <a:graphicData uri="http://schemas.openxmlformats.org/drawingml/2006/picture">
-                <pic:pic xmlns:pic="http://schemas.openxmlformats.org/drawingml/2006/picture">
-                  <pic:nvPicPr>
-                    <pic:cNvPr id="1" name=""/>
-                    <pic:cNvPicPr/>
-                  </pic:nvPicPr>
-                  <pic:blipFill>
-                    <a:blip r:embed="rId6"/>
-                    <a:stretch>
-                      <a:fillRect/>
-                    </a:stretch>
-                  </pic:blipFill>
-                  <pic:spPr>
-                    <a:xfrm>
-                      <a:off x="0" y="0"/>
-                      <a:ext cx="5943600" cy="3037205"/>
-                    </a:xfrm>
-                    <a:prstGeom prst="rect">
-                      <a:avLst/>
-                    </a:prstGeom>
-                  </pic:spPr>
-                </pic:pic>
-              </a:graphicData>
-            </a:graphic>
-          </wp:inline>
-        </w:drawing>
-      </w:r>
-    </w:p>
-    <w:p>
-      <w:pPr>
-        <w:pStyle w:val="Caption"/>
-        <w:keepNext/>
-        <w:ind w:left="720" w:firstLine="720"/>
-        <w:rPr>
-          <w:rFonts w:ascii="Times New Roman" w:hAnsi="Times New Roman" w:cs="Times New Roman"/>
-          <w:b/>
-          <w:color w:val="000000" w:themeColor="text1"/>
-        </w:rPr>
-      </w:pPr>
-      <w:r>
-        <w:rPr>
-          <w:rFonts w:ascii="Times New Roman" w:hAnsi="Times New Roman" w:cs="Times New Roman"/>
-          <w:b/>
-          <w:color w:val="000000" w:themeColor="text1"/>
-        </w:rPr>
-        <w:t xml:space="preserve">Table </w:t>
-      </w:r>
-      <w:r>
-        <w:rPr>
-          <w:rFonts w:ascii="Times New Roman" w:hAnsi="Times New Roman" w:cs="Times New Roman"/>
-          <w:b/>
-          <w:color w:val="000000" w:themeColor="text1"/>
-        </w:rPr>
-        <w:t>2</w:t>
-      </w:r>
-    </w:p>
-    <w:p>
-      <w:pPr>
-        <w:keepNext/>
-        <w:jc w:val="center"/>
-      </w:pPr>
-      <w:r>
-        <w:rPr>
-          <w:rFonts w:ascii="Times New Roman" w:hAnsi="Times New Roman" w:cs="Times New Roman"/>
-        </w:rPr>
-        <w:drawing>
-          <wp:inline distT="0" distB="0" distL="0" distR="0" wp14:anchorId="2346C41C" wp14:editId="52377C61">
-            <wp:extent cx="4025969" cy="6174740"/>
-            <wp:effectExtent l="0" t="0" r="12700" b="0"/>
-            <wp:docPr id="1" name="Picture 1"/>
-            <wp:cNvGraphicFramePr>
-              <a:graphicFrameLocks xmlns:a="http://schemas.openxmlformats.org/drawingml/2006/main" noChangeAspect="1"/>
-            </wp:cNvGraphicFramePr>
-            <a:graphic xmlns:a="http://schemas.openxmlformats.org/drawingml/2006/main">
-              <a:graphicData uri="http://schemas.openxmlformats.org/drawingml/2006/picture">
-                <pic:pic xmlns:pic="http://schemas.openxmlformats.org/drawingml/2006/picture">
-                  <pic:nvPicPr>
-                    <pic:cNvPr id="1" name=""/>
-                    <pic:cNvPicPr/>
-                  </pic:nvPicPr>
-                  <pic:blipFill>
-                    <a:blip r:embed="rId7"/>
-                    <a:stretch>
-                      <a:fillRect/>
-                    </a:stretch>
-                  </pic:blipFill>
-                  <pic:spPr>
-                    <a:xfrm>
-                      <a:off x="0" y="0"/>
-                      <a:ext cx="4032121" cy="6184176"/>
-                    </a:xfrm>
-                    <a:prstGeom prst="rect">
-                      <a:avLst/>
-                    </a:prstGeom>
-                  </pic:spPr>
-                </pic:pic>
-              </a:graphicData>
-            </a:graphic>
-          </wp:inline>
-        </w:drawing>
-      </w:r>
-    </w:p>
-    <w:p>
-      <w:pPr>
-        <w:rPr>
-          <w:rFonts w:ascii="Times New Roman" w:hAnsi="Times New Roman" w:cs="Times New Roman"/>
-        </w:rPr>
-      </w:pPr>
-    </w:p>
-    <w:p>
-      <w:pPr>
-        <w:pStyle w:val="Caption"/>
-        <w:keepNext/>
-        <w:ind w:left="720" w:firstLine="720"/>
-        <w:rPr>
-          <w:rFonts w:ascii="Times New Roman" w:hAnsi="Times New Roman" w:cs="Times New Roman"/>
-          <w:b/>
-          <w:color w:val="000000" w:themeColor="text1"/>
-        </w:rPr>
-      </w:pPr>
-      <w:r>
-        <w:rPr>
-          <w:rFonts w:ascii="Times New Roman" w:hAnsi="Times New Roman" w:cs="Times New Roman"/>
-          <w:b/>
-          <w:color w:val="000000" w:themeColor="text1"/>
-        </w:rPr>
-        <w:t xml:space="preserve">Figure </w:t>
-      </w:r>
-      <w:r>
-        <w:rPr>
-          <w:rFonts w:ascii="Times New Roman" w:hAnsi="Times New Roman" w:cs="Times New Roman"/>
-          <w:b/>
-          <w:color w:val="000000" w:themeColor="text1"/>
-        </w:rPr>
-        <w:fldChar w:fldCharType="begin"/>
-      </w:r>
-      <w:r>
-        <w:rPr>
-          <w:rFonts w:ascii="Times New Roman" w:hAnsi="Times New Roman" w:cs="Times New Roman"/>
-          <w:b/>
-          <w:color w:val="000000" w:themeColor="text1"/>
-        </w:rPr>
-        <w:instrText xml:space="preserve"> SEQ Figure \* ARABIC </w:instrText>
-      </w:r>
-      <w:r>
-        <w:rPr>
-          <w:rFonts w:ascii="Times New Roman" w:hAnsi="Times New Roman" w:cs="Times New Roman"/>
-          <w:b/>
-          <w:color w:val="000000" w:themeColor="text1"/>
-        </w:rPr>
-        <w:fldChar w:fldCharType="separate"/>
-      </w:r>
-      <w:r>
-        <w:rPr>
-          <w:rFonts w:ascii="Times New Roman" w:hAnsi="Times New Roman" w:cs="Times New Roman"/>
-          <w:b/>
-          <w:noProof/>
-          <w:color w:val="000000" w:themeColor="text1"/>
-        </w:rPr>
-        <w:t>1</w:t>
-      </w:r>
-      <w:r>
-        <w:rPr>
-          <w:rFonts w:ascii="Times New Roman" w:hAnsi="Times New Roman" w:cs="Times New Roman"/>
-          <w:b/>
-          <w:color w:val="000000" w:themeColor="text1"/>
-        </w:rPr>
-        <w:fldChar w:fldCharType="end"/>
-      </w:r>
-    </w:p>
-    <w:p>
-      <w:pPr>
-        <w:jc w:val="center"/>
-        <w:rPr>
-          <w:rFonts w:ascii="Times New Roman" w:hAnsi="Times New Roman" w:cs="Times New Roman"/>
-        </w:rPr>
-      </w:pPr>
-      <w:r>
-        <w:rPr>
-          <w:rFonts w:ascii="Times New Roman" w:hAnsi="Times New Roman" w:cs="Times New Roman"/>
-        </w:rPr>
-        <w:drawing>
-          <wp:inline distT="0" distB="0" distL="0" distR="0" wp14:anchorId="654BF265" wp14:editId="10518E87">
-            <wp:extent cx="5194935" cy="4744818"/>
-            <wp:effectExtent l="0" t="0" r="12065" b="5080"/>
-            <wp:docPr id="3" name="Picture 3"/>
+          <wp:inline distT="0" distB="0" distL="0" distR="0" wp14:anchorId="2B9625B4" wp14:editId="568AE9AD">
+            <wp:extent cx="5537835" cy="5557951"/>
+            <wp:effectExtent l="0" t="0" r="0" b="5080"/>
+            <wp:docPr id="7" name="Picture 7"/>
             <wp:cNvGraphicFramePr>
               <a:graphicFrameLocks xmlns:a="http://schemas.openxmlformats.org/drawingml/2006/main" noChangeAspect="1"/>
             </wp:cNvGraphicFramePr>
@@ -4840,7 +5338,7 @@
                   <pic:spPr>
                     <a:xfrm>
                       <a:off x="0" y="0"/>
-                      <a:ext cx="5197697" cy="4747341"/>
+                      <a:ext cx="5548187" cy="5568341"/>
                     </a:xfrm>
                     <a:prstGeom prst="rect">
                       <a:avLst/>
@@ -4853,6 +5351,234 @@
         </w:drawing>
       </w:r>
     </w:p>
+    <w:p>
+      <w:pPr>
+        <w:pStyle w:val="Caption"/>
+        <w:keepNext/>
+        <w:ind w:left="720" w:firstLine="720"/>
+        <w:rPr>
+          <w:rFonts w:ascii="Times New Roman" w:hAnsi="Times New Roman" w:cs="Times New Roman"/>
+          <w:b/>
+          <w:color w:val="000000" w:themeColor="text1"/>
+        </w:rPr>
+      </w:pPr>
+      <w:r>
+        <w:rPr>
+          <w:rFonts w:ascii="Times New Roman" w:hAnsi="Times New Roman" w:cs="Times New Roman"/>
+          <w:b/>
+          <w:color w:val="000000" w:themeColor="text1"/>
+        </w:rPr>
+        <w:t xml:space="preserve">Table </w:t>
+      </w:r>
+      <w:r>
+        <w:rPr>
+          <w:rFonts w:ascii="Times New Roman" w:hAnsi="Times New Roman" w:cs="Times New Roman"/>
+          <w:b/>
+          <w:color w:val="000000" w:themeColor="text1"/>
+        </w:rPr>
+        <w:t>2</w:t>
+      </w:r>
+    </w:p>
+    <w:p>
+      <w:pPr>
+        <w:keepNext/>
+        <w:jc w:val="center"/>
+      </w:pPr>
+      <w:r>
+        <w:rPr>
+          <w:rFonts w:ascii="Times New Roman" w:hAnsi="Times New Roman" w:cs="Times New Roman"/>
+          <w:noProof/>
+        </w:rPr>
+        <w:drawing>
+          <wp:inline distT="0" distB="0" distL="0" distR="0" wp14:anchorId="6CB2088E" wp14:editId="29A17CAC">
+            <wp:extent cx="3782824" cy="6295801"/>
+            <wp:effectExtent l="0" t="0" r="1905" b="3810"/>
+            <wp:docPr id="6" name="Picture 6"/>
+            <wp:cNvGraphicFramePr>
+              <a:graphicFrameLocks xmlns:a="http://schemas.openxmlformats.org/drawingml/2006/main" noChangeAspect="1"/>
+            </wp:cNvGraphicFramePr>
+            <a:graphic xmlns:a="http://schemas.openxmlformats.org/drawingml/2006/main">
+              <a:graphicData uri="http://schemas.openxmlformats.org/drawingml/2006/picture">
+                <pic:pic xmlns:pic="http://schemas.openxmlformats.org/drawingml/2006/picture">
+                  <pic:nvPicPr>
+                    <pic:cNvPr id="1" name=""/>
+                    <pic:cNvPicPr/>
+                  </pic:nvPicPr>
+                  <pic:blipFill>
+                    <a:blip r:embed="rId9"/>
+                    <a:stretch>
+                      <a:fillRect/>
+                    </a:stretch>
+                  </pic:blipFill>
+                  <pic:spPr>
+                    <a:xfrm>
+                      <a:off x="0" y="0"/>
+                      <a:ext cx="3787995" cy="6304408"/>
+                    </a:xfrm>
+                    <a:prstGeom prst="rect">
+                      <a:avLst/>
+                    </a:prstGeom>
+                  </pic:spPr>
+                </pic:pic>
+              </a:graphicData>
+            </a:graphic>
+          </wp:inline>
+        </w:drawing>
+      </w:r>
+    </w:p>
+    <w:p>
+      <w:pPr>
+        <w:keepNext/>
+        <w:jc w:val="center"/>
+      </w:pPr>
+    </w:p>
+    <w:p>
+      <w:pPr>
+        <w:keepNext/>
+        <w:jc w:val="center"/>
+      </w:pPr>
+    </w:p>
+    <w:p>
+      <w:pPr>
+        <w:keepNext/>
+        <w:jc w:val="center"/>
+      </w:pPr>
+    </w:p>
+    <w:p>
+      <w:pPr>
+        <w:keepNext/>
+        <w:jc w:val="center"/>
+      </w:pPr>
+    </w:p>
+    <w:p>
+      <w:pPr>
+        <w:keepNext/>
+        <w:jc w:val="center"/>
+      </w:pPr>
+    </w:p>
+    <w:p>
+      <w:pPr>
+        <w:keepNext/>
+        <w:jc w:val="center"/>
+      </w:pPr>
+    </w:p>
+    <w:p>
+      <w:pPr>
+        <w:rPr>
+          <w:rFonts w:ascii="Times New Roman" w:hAnsi="Times New Roman" w:cs="Times New Roman"/>
+        </w:rPr>
+      </w:pPr>
+    </w:p>
+    <w:p>
+      <w:pPr>
+        <w:pStyle w:val="Caption"/>
+        <w:keepNext/>
+        <w:ind w:left="720" w:firstLine="720"/>
+        <w:rPr>
+          <w:rFonts w:ascii="Times New Roman" w:hAnsi="Times New Roman" w:cs="Times New Roman"/>
+          <w:b/>
+          <w:color w:val="000000" w:themeColor="text1"/>
+        </w:rPr>
+      </w:pPr>
+      <w:r>
+        <w:rPr>
+          <w:rFonts w:ascii="Times New Roman" w:hAnsi="Times New Roman" w:cs="Times New Roman"/>
+          <w:b/>
+          <w:color w:val="000000" w:themeColor="text1"/>
+        </w:rPr>
+        <w:t xml:space="preserve">Figure </w:t>
+      </w:r>
+      <w:r>
+        <w:rPr>
+          <w:rFonts w:ascii="Times New Roman" w:hAnsi="Times New Roman" w:cs="Times New Roman"/>
+          <w:b/>
+          <w:color w:val="000000" w:themeColor="text1"/>
+        </w:rPr>
+        <w:fldChar w:fldCharType="begin"/>
+      </w:r>
+      <w:r>
+        <w:rPr>
+          <w:rFonts w:ascii="Times New Roman" w:hAnsi="Times New Roman" w:cs="Times New Roman"/>
+          <w:b/>
+          <w:color w:val="000000" w:themeColor="text1"/>
+        </w:rPr>
+        <w:instrText xml:space="preserve"> SEQ Figure \* ARABIC </w:instrText>
+      </w:r>
+      <w:r>
+        <w:rPr>
+          <w:rFonts w:ascii="Times New Roman" w:hAnsi="Times New Roman" w:cs="Times New Roman"/>
+          <w:b/>
+          <w:color w:val="000000" w:themeColor="text1"/>
+        </w:rPr>
+        <w:fldChar w:fldCharType="separate"/>
+      </w:r>
+      <w:r>
+        <w:rPr>
+          <w:rFonts w:ascii="Times New Roman" w:hAnsi="Times New Roman" w:cs="Times New Roman"/>
+          <w:b/>
+          <w:noProof/>
+          <w:color w:val="000000" w:themeColor="text1"/>
+        </w:rPr>
+        <w:t>1</w:t>
+      </w:r>
+      <w:r>
+        <w:rPr>
+          <w:rFonts w:ascii="Times New Roman" w:hAnsi="Times New Roman" w:cs="Times New Roman"/>
+          <w:b/>
+          <w:color w:val="000000" w:themeColor="text1"/>
+        </w:rPr>
+        <w:fldChar w:fldCharType="end"/>
+      </w:r>
+    </w:p>
+    <w:p>
+      <w:pPr>
+        <w:jc w:val="center"/>
+        <w:rPr>
+          <w:rFonts w:ascii="Times New Roman" w:hAnsi="Times New Roman" w:cs="Times New Roman"/>
+        </w:rPr>
+      </w:pPr>
+      <w:r>
+        <w:rPr>
+          <w:rFonts w:ascii="Times New Roman" w:hAnsi="Times New Roman" w:cs="Times New Roman"/>
+          <w:noProof/>
+        </w:rPr>
+        <w:drawing>
+          <wp:inline distT="0" distB="0" distL="0" distR="0" wp14:anchorId="2FD424A4" wp14:editId="493D3450">
+            <wp:extent cx="5943600" cy="4497070"/>
+            <wp:effectExtent l="0" t="0" r="0" b="0"/>
+            <wp:docPr id="1" name="Picture 1"/>
+            <wp:cNvGraphicFramePr>
+              <a:graphicFrameLocks xmlns:a="http://schemas.openxmlformats.org/drawingml/2006/main" noChangeAspect="1"/>
+            </wp:cNvGraphicFramePr>
+            <a:graphic xmlns:a="http://schemas.openxmlformats.org/drawingml/2006/main">
+              <a:graphicData uri="http://schemas.openxmlformats.org/drawingml/2006/picture">
+                <pic:pic xmlns:pic="http://schemas.openxmlformats.org/drawingml/2006/picture">
+                  <pic:nvPicPr>
+                    <pic:cNvPr id="1" name=""/>
+                    <pic:cNvPicPr/>
+                  </pic:nvPicPr>
+                  <pic:blipFill>
+                    <a:blip r:embed="rId10"/>
+                    <a:stretch>
+                      <a:fillRect/>
+                    </a:stretch>
+                  </pic:blipFill>
+                  <pic:spPr>
+                    <a:xfrm>
+                      <a:off x="0" y="0"/>
+                      <a:ext cx="5943600" cy="4497070"/>
+                    </a:xfrm>
+                    <a:prstGeom prst="rect">
+                      <a:avLst/>
+                    </a:prstGeom>
+                  </pic:spPr>
+                </pic:pic>
+              </a:graphicData>
+            </a:graphic>
+          </wp:inline>
+        </w:drawing>
+      </w:r>
+    </w:p>
     <w:sectPr>
       <w:pgSz w:w="12240" w:h="15840"/>
       <w:pgMar w:top="1440" w:right="1440" w:bottom="1440" w:left="1440" w:header="720" w:footer="720" w:gutter="0"/>
@@ -4861,6 +5587,119 @@
     </w:sectPr>
   </w:body>
 </w:document>
+</file>
+
+<file path=word/endnotes.xml><?xml version="1.0" encoding="utf-8"?>
+<w:endnotes xmlns:wpc="http://schemas.microsoft.com/office/word/2010/wordprocessingCanvas" xmlns:mo="http://schemas.microsoft.com/office/mac/office/2008/main" xmlns:mc="http://schemas.openxmlformats.org/markup-compatibility/2006" xmlns:mv="urn:schemas-microsoft-com:mac:vml" xmlns:o="urn:schemas-microsoft-com:office:office" xmlns:r="http://schemas.openxmlformats.org/officeDocument/2006/relationships" xmlns:m="http://schemas.openxmlformats.org/officeDocument/2006/math" xmlns:v="urn:schemas-microsoft-com:vml" xmlns:wp14="http://schemas.microsoft.com/office/word/2010/wordprocessingDrawing" xmlns:wp="http://schemas.openxmlformats.org/drawingml/2006/wordprocessingDrawing" xmlns:w10="urn:schemas-microsoft-com:office:word" xmlns:w="http://schemas.openxmlformats.org/wordprocessingml/2006/main" xmlns:w14="http://schemas.microsoft.com/office/word/2010/wordml" xmlns:w15="http://schemas.microsoft.com/office/word/2012/wordml" xmlns:wpg="http://schemas.microsoft.com/office/word/2010/wordprocessingGroup" xmlns:wpi="http://schemas.microsoft.com/office/word/2010/wordprocessingInk" xmlns:wne="http://schemas.microsoft.com/office/word/2006/wordml" xmlns:wps="http://schemas.microsoft.com/office/word/2010/wordprocessingShape" mc:Ignorable="w14 w15 wp14">
+  <w:endnote w:type="separator" w:id="-1">
+    <w:p>
+      <w:r>
+        <w:separator/>
+      </w:r>
+    </w:p>
+  </w:endnote>
+  <w:endnote w:type="continuationSeparator" w:id="0">
+    <w:p>
+      <w:r>
+        <w:continuationSeparator/>
+      </w:r>
+    </w:p>
+  </w:endnote>
+</w:endnotes>
+</file>
+
+<file path=word/footnotes.xml><?xml version="1.0" encoding="utf-8"?>
+<w:footnotes xmlns:wpc="http://schemas.microsoft.com/office/word/2010/wordprocessingCanvas" xmlns:mo="http://schemas.microsoft.com/office/mac/office/2008/main" xmlns:mc="http://schemas.openxmlformats.org/markup-compatibility/2006" xmlns:mv="urn:schemas-microsoft-com:mac:vml" xmlns:o="urn:schemas-microsoft-com:office:office" xmlns:r="http://schemas.openxmlformats.org/officeDocument/2006/relationships" xmlns:m="http://schemas.openxmlformats.org/officeDocument/2006/math" xmlns:v="urn:schemas-microsoft-com:vml" xmlns:wp14="http://schemas.microsoft.com/office/word/2010/wordprocessingDrawing" xmlns:wp="http://schemas.openxmlformats.org/drawingml/2006/wordprocessingDrawing" xmlns:w10="urn:schemas-microsoft-com:office:word" xmlns:w="http://schemas.openxmlformats.org/wordprocessingml/2006/main" xmlns:w14="http://schemas.microsoft.com/office/word/2010/wordml" xmlns:w15="http://schemas.microsoft.com/office/word/2012/wordml" xmlns:wpg="http://schemas.microsoft.com/office/word/2010/wordprocessingGroup" xmlns:wpi="http://schemas.microsoft.com/office/word/2010/wordprocessingInk" xmlns:wne="http://schemas.microsoft.com/office/word/2006/wordml" xmlns:wps="http://schemas.microsoft.com/office/word/2010/wordprocessingShape" mc:Ignorable="w14 w15 wp14">
+  <w:footnote w:type="separator" w:id="-1">
+    <w:p>
+      <w:r>
+        <w:separator/>
+      </w:r>
+    </w:p>
+  </w:footnote>
+  <w:footnote w:type="continuationSeparator" w:id="0">
+    <w:p>
+      <w:r>
+        <w:continuationSeparator/>
+      </w:r>
+    </w:p>
+  </w:footnote>
+  <w:footnote w:id="1">
+    <w:p>
+      <w:pPr>
+        <w:pStyle w:val="FootnoteText"/>
+        <w:rPr>
+          <w:rFonts w:ascii="Times New Roman" w:hAnsi="Times New Roman" w:cs="Times New Roman"/>
+          <w:sz w:val="18"/>
+        </w:rPr>
+      </w:pPr>
+      <w:r>
+        <w:rPr>
+          <w:rStyle w:val="FootnoteReference"/>
+        </w:rPr>
+        <w:footnoteRef/>
+      </w:r>
+      <w:r>
+        <w:t xml:space="preserve"> </w:t>
+      </w:r>
+      <w:r>
+        <w:rPr>
+          <w:rFonts w:ascii="Times New Roman" w:hAnsi="Times New Roman" w:cs="Times New Roman"/>
+          <w:sz w:val="18"/>
+        </w:rPr>
+        <w:t xml:space="preserve">Data can be found at </w:t>
+      </w:r>
+      <w:r>
+        <w:rPr>
+          <w:rFonts w:ascii="Times New Roman" w:hAnsi="Times New Roman" w:cs="Times New Roman"/>
+          <w:sz w:val="18"/>
+        </w:rPr>
+        <w:t>https://github.com/whgiles/GSU/tree/main/public_sector/finalProject/Marijuana/data</w:t>
+      </w:r>
+    </w:p>
+  </w:footnote>
+  <w:footnote w:id="2">
+    <w:p>
+      <w:pPr>
+        <w:pStyle w:val="FootnoteText"/>
+        <w:rPr>
+          <w:rFonts w:ascii="Times New Roman" w:hAnsi="Times New Roman" w:cs="Times New Roman"/>
+          <w:sz w:val="18"/>
+        </w:rPr>
+      </w:pPr>
+      <w:r>
+        <w:rPr>
+          <w:rStyle w:val="FootnoteReference"/>
+        </w:rPr>
+        <w:footnoteRef/>
+      </w:r>
+      <w:r>
+        <w:t xml:space="preserve"> </w:t>
+      </w:r>
+      <w:r>
+        <w:rPr>
+          <w:rFonts w:ascii="Times New Roman" w:hAnsi="Times New Roman" w:cs="Times New Roman"/>
+          <w:sz w:val="18"/>
+        </w:rPr>
+        <w:t xml:space="preserve">Regression code can be found at </w:t>
+      </w:r>
+      <w:r>
+        <w:rPr>
+          <w:rFonts w:ascii="Times New Roman" w:hAnsi="Times New Roman" w:cs="Times New Roman"/>
+          <w:sz w:val="18"/>
+        </w:rPr>
+        <w:t>https://github.com/whgiles/GSU/blob/main/public_sector/finalProject/script.r</w:t>
+      </w:r>
+      <w:r>
+        <w:rPr>
+          <w:rFonts w:ascii="Times New Roman" w:hAnsi="Times New Roman" w:cs="Times New Roman"/>
+          <w:sz w:val="18"/>
+        </w:rPr>
+        <w:t xml:space="preserve"> </w:t>
+      </w:r>
+    </w:p>
+  </w:footnote>
+</w:footnotes>
 </file>
 
 <file path=word/numbering.xml><?xml version="1.0" encoding="utf-8"?>
@@ -5562,6 +6401,98 @@
       <w:contextualSpacing/>
     </w:pPr>
   </w:style>
+  <w:style w:type="paragraph" w:styleId="Header">
+    <w:name w:val="header"/>
+    <w:basedOn w:val="Normal"/>
+    <w:link w:val="HeaderChar"/>
+    <w:uiPriority w:val="99"/>
+    <w:unhideWhenUsed/>
+    <w:rsid w:val="004A2F85"/>
+    <w:pPr>
+      <w:tabs>
+        <w:tab w:val="center" w:pos="4680"/>
+        <w:tab w:val="right" w:pos="9360"/>
+      </w:tabs>
+    </w:pPr>
+  </w:style>
+  <w:style w:type="character" w:customStyle="1" w:styleId="HeaderChar">
+    <w:name w:val="Header Char"/>
+    <w:basedOn w:val="DefaultParagraphFont"/>
+    <w:link w:val="Header"/>
+    <w:uiPriority w:val="99"/>
+    <w:rsid w:val="004A2F85"/>
+  </w:style>
+  <w:style w:type="paragraph" w:styleId="Footer">
+    <w:name w:val="footer"/>
+    <w:basedOn w:val="Normal"/>
+    <w:link w:val="FooterChar"/>
+    <w:uiPriority w:val="99"/>
+    <w:unhideWhenUsed/>
+    <w:rsid w:val="004A2F85"/>
+    <w:pPr>
+      <w:tabs>
+        <w:tab w:val="center" w:pos="4680"/>
+        <w:tab w:val="right" w:pos="9360"/>
+      </w:tabs>
+    </w:pPr>
+  </w:style>
+  <w:style w:type="character" w:customStyle="1" w:styleId="FooterChar">
+    <w:name w:val="Footer Char"/>
+    <w:basedOn w:val="DefaultParagraphFont"/>
+    <w:link w:val="Footer"/>
+    <w:uiPriority w:val="99"/>
+    <w:rsid w:val="004A2F85"/>
+  </w:style>
+  <w:style w:type="paragraph" w:styleId="EndnoteText">
+    <w:name w:val="endnote text"/>
+    <w:basedOn w:val="Normal"/>
+    <w:link w:val="EndnoteTextChar"/>
+    <w:uiPriority w:val="99"/>
+    <w:unhideWhenUsed/>
+    <w:rsid w:val="004A2F85"/>
+  </w:style>
+  <w:style w:type="character" w:customStyle="1" w:styleId="EndnoteTextChar">
+    <w:name w:val="Endnote Text Char"/>
+    <w:basedOn w:val="DefaultParagraphFont"/>
+    <w:link w:val="EndnoteText"/>
+    <w:uiPriority w:val="99"/>
+    <w:rsid w:val="004A2F85"/>
+  </w:style>
+  <w:style w:type="character" w:styleId="EndnoteReference">
+    <w:name w:val="endnote reference"/>
+    <w:basedOn w:val="DefaultParagraphFont"/>
+    <w:uiPriority w:val="99"/>
+    <w:unhideWhenUsed/>
+    <w:rsid w:val="004A2F85"/>
+    <w:rPr>
+      <w:vertAlign w:val="superscript"/>
+    </w:rPr>
+  </w:style>
+  <w:style w:type="paragraph" w:styleId="FootnoteText">
+    <w:name w:val="footnote text"/>
+    <w:basedOn w:val="Normal"/>
+    <w:link w:val="FootnoteTextChar"/>
+    <w:uiPriority w:val="99"/>
+    <w:unhideWhenUsed/>
+    <w:rsid w:val="004A2F85"/>
+  </w:style>
+  <w:style w:type="character" w:customStyle="1" w:styleId="FootnoteTextChar">
+    <w:name w:val="Footnote Text Char"/>
+    <w:basedOn w:val="DefaultParagraphFont"/>
+    <w:link w:val="FootnoteText"/>
+    <w:uiPriority w:val="99"/>
+    <w:rsid w:val="004A2F85"/>
+  </w:style>
+  <w:style w:type="character" w:styleId="FootnoteReference">
+    <w:name w:val="footnote reference"/>
+    <w:basedOn w:val="DefaultParagraphFont"/>
+    <w:uiPriority w:val="99"/>
+    <w:unhideWhenUsed/>
+    <w:rsid w:val="004A2F85"/>
+    <w:rPr>
+      <w:vertAlign w:val="superscript"/>
+    </w:rPr>
+  </w:style>
 </w:styles>
 </file>
 
@@ -5831,7 +6762,7 @@
 </file>
 
 <file path=customXml/itemProps1.xml><?xml version="1.0" encoding="utf-8"?>
-<ds:datastoreItem xmlns:ds="http://schemas.openxmlformats.org/officeDocument/2006/customXml" ds:itemID="{F5320D2D-1B56-C848-9486-96FD7CE59D5D}">
+<ds:datastoreItem xmlns:ds="http://schemas.openxmlformats.org/officeDocument/2006/customXml" ds:itemID="{56095749-73B1-FD4A-A6DC-C8AF65AF9DD2}">
   <ds:schemaRefs>
     <ds:schemaRef ds:uri="http://schemas.openxmlformats.org/officeDocument/2006/bibliography"/>
   </ds:schemaRefs>

</xml_diff>